<commit_message>
update design doc for the unsuperized learning
</commit_message>
<xml_diff>
--- a/papers/LogAnalyzerDesignDocument.docx
+++ b/papers/LogAnalyzerDesignDocument.docx
@@ -7507,8 +7507,6 @@
       <w:r>
         <w:fldChar w:fldCharType="end"/>
       </w:r>
-      <w:bookmarkStart w:id="0" w:name="_GoBack"/>
-      <w:bookmarkEnd w:id="0"/>
       <w:r>
         <w:fldChar w:fldCharType="begin"/>
       </w:r>
@@ -7523,407 +7521,407 @@
       <w:pPr>
         <w:pStyle w:val="Heading1"/>
       </w:pPr>
-      <w:bookmarkStart w:id="1" w:name="_Toc39349654"/>
+      <w:bookmarkStart w:id="0" w:name="_Toc39349654"/>
       <w:r>
         <w:lastRenderedPageBreak/>
         <w:t>Introduction</w:t>
       </w:r>
+      <w:bookmarkEnd w:id="0"/>
+    </w:p>
+    <w:p>
+      <w:pPr>
+        <w:pStyle w:val="Body"/>
+      </w:pPr>
+      <w:r>
+        <w:t>We have d</w:t>
+      </w:r>
+      <w:r>
+        <w:t xml:space="preserve">ifferent </w:t>
+      </w:r>
+      <w:r>
+        <w:t>methods</w:t>
+      </w:r>
+      <w:r>
+        <w:t xml:space="preserve"> to analyze the logs but need to </w:t>
+      </w:r>
+      <w:r>
+        <w:t>select which one</w:t>
+      </w:r>
+      <w:r>
+        <w:t xml:space="preserve"> </w:t>
+      </w:r>
+      <w:r>
+        <w:t>to be used basing</w:t>
+      </w:r>
+      <w:r>
+        <w:t xml:space="preserve"> on the characteristics </w:t>
+      </w:r>
+      <w:r>
+        <w:t xml:space="preserve">of the target logs and our requirements. </w:t>
+      </w:r>
+      <w:r>
+        <w:t xml:space="preserve">Key </w:t>
+      </w:r>
+      <w:r>
+        <w:t xml:space="preserve">word searching is much </w:t>
+      </w:r>
+      <w:r>
+        <w:t>effective</w:t>
+      </w:r>
+      <w:r>
+        <w:t xml:space="preserve"> for the standardized log like syslog (RFC 5424), which has </w:t>
+      </w:r>
+      <w:r>
+        <w:t>specific fields like Timestamp, D</w:t>
+      </w:r>
+      <w:r>
+        <w:t>evice</w:t>
+      </w:r>
+      <w:r>
+        <w:t>-</w:t>
+      </w:r>
+      <w:r>
+        <w:t xml:space="preserve">Id, </w:t>
+      </w:r>
+      <w:r>
+        <w:t>Severity-L</w:t>
+      </w:r>
+      <w:r>
+        <w:t>evel, etc.</w:t>
+      </w:r>
+      <w:r>
+        <w:t xml:space="preserve"> </w:t>
+      </w:r>
+      <w:r>
+        <w:t>For the logs that have no standard format</w:t>
+      </w:r>
+      <w:r>
+        <w:t>s</w:t>
+      </w:r>
+      <w:r>
+        <w:t>, we can use a technique called Clustering to extract templates in advance and then match or classify each log</w:t>
+      </w:r>
+      <w:r>
+        <w:t xml:space="preserve"> according</w:t>
+      </w:r>
+      <w:r>
+        <w:t xml:space="preserve"> to its </w:t>
+      </w:r>
+      <w:r>
+        <w:t>template</w:t>
+      </w:r>
+      <w:r>
+        <w:t xml:space="preserve">. </w:t>
+      </w:r>
+      <w:r>
+        <w:t xml:space="preserve">Computer is good at searching, sorting and classifying these kind of </w:t>
+      </w:r>
+      <w:r>
+        <w:t>things</w:t>
+      </w:r>
+      <w:r>
+        <w:t>.</w:t>
+      </w:r>
+    </w:p>
+    <w:p>
+      <w:pPr>
+        <w:pStyle w:val="Body"/>
+        <w:rPr>
+          <w:lang w:eastAsia="zh-CN"/>
+        </w:rPr>
+      </w:pPr>
+      <w:r>
+        <w:t>However, the mentioned methods above can only parse the standalone log without considering the context where the single log resides.</w:t>
+      </w:r>
+      <w:r>
+        <w:t xml:space="preserve"> We also need have the knowledge of </w:t>
+      </w:r>
+      <w:r>
+        <w:t>EACH</w:t>
+      </w:r>
+      <w:r>
+        <w:t xml:space="preserve"> anomaly log </w:t>
+      </w:r>
+      <w:r>
+        <w:t>beforehand</w:t>
+      </w:r>
+      <w:r>
+        <w:t>.</w:t>
+      </w:r>
+      <w:r>
+        <w:t xml:space="preserve"> Actually</w:t>
+      </w:r>
+      <w:r>
+        <w:t xml:space="preserve"> o</w:t>
+      </w:r>
+      <w:r>
+        <w:t xml:space="preserve">ne log </w:t>
+      </w:r>
+      <w:r>
+        <w:t xml:space="preserve">might be good in one context but might not in another. We human beings with the domain knowledge can </w:t>
+      </w:r>
+      <w:r>
+        <w:t>eas</w:t>
+      </w:r>
+      <w:r>
+        <w:t xml:space="preserve">ily </w:t>
+      </w:r>
+      <w:r>
+        <w:rPr>
+          <w:lang w:eastAsia="zh-CN"/>
+        </w:rPr>
+        <w:t>deter</w:t>
+      </w:r>
+      <w:r>
+        <w:t xml:space="preserve">mine </w:t>
+      </w:r>
+      <w:r>
+        <w:t xml:space="preserve">the anomaly </w:t>
+      </w:r>
+      <w:r>
+        <w:t>according to</w:t>
+      </w:r>
+      <w:r>
+        <w:t xml:space="preserve"> its context, </w:t>
+      </w:r>
+      <w:r>
+        <w:t>and even predict or deduce the unknown</w:t>
+      </w:r>
+      <w:r>
+        <w:t xml:space="preserve"> or new</w:t>
+      </w:r>
+      <w:r>
+        <w:t xml:space="preserve"> things </w:t>
+      </w:r>
+      <w:r>
+        <w:t>per</w:t>
+      </w:r>
+      <w:r>
+        <w:t xml:space="preserve"> the context. It is</w:t>
+      </w:r>
+      <w:r>
+        <w:t xml:space="preserve"> difficult for </w:t>
+      </w:r>
+      <w:r>
+        <w:t xml:space="preserve">the </w:t>
+      </w:r>
+      <w:r>
+        <w:t>computer</w:t>
+      </w:r>
+      <w:r>
+        <w:t xml:space="preserve"> to do similar things</w:t>
+      </w:r>
+      <w:r>
+        <w:t>.</w:t>
+      </w:r>
+      <w:r>
+        <w:t xml:space="preserve"> </w:t>
+      </w:r>
+      <w:r>
+        <w:t xml:space="preserve">With the help of machine learning and some techniques borrowed from </w:t>
+      </w:r>
+      <w:r>
+        <w:t>text mining</w:t>
+      </w:r>
+      <w:r>
+        <w:t xml:space="preserve">, </w:t>
+      </w:r>
+      <w:r>
+        <w:rPr>
+          <w:lang w:eastAsia="zh-CN"/>
+        </w:rPr>
+        <w:t>w</w:t>
+      </w:r>
+      <w:r>
+        <w:rPr>
+          <w:lang w:eastAsia="zh-CN"/>
+        </w:rPr>
+        <w:t xml:space="preserve">e hope we can find the anomalies according to the context even if they </w:t>
+      </w:r>
+      <w:r>
+        <w:rPr>
+          <w:lang w:eastAsia="zh-CN"/>
+        </w:rPr>
+        <w:t>are</w:t>
+      </w:r>
+      <w:r>
+        <w:rPr>
+          <w:lang w:eastAsia="zh-CN"/>
+        </w:rPr>
+        <w:t xml:space="preserve"> new to us, </w:t>
+      </w:r>
+      <w:r>
+        <w:rPr>
+          <w:lang w:eastAsia="zh-CN"/>
+        </w:rPr>
+        <w:t xml:space="preserve">that is to </w:t>
+      </w:r>
+      <w:r>
+        <w:rPr>
+          <w:lang w:eastAsia="zh-CN"/>
+        </w:rPr>
+        <w:t>say,</w:t>
+      </w:r>
+      <w:r>
+        <w:rPr>
+          <w:lang w:eastAsia="zh-CN"/>
+        </w:rPr>
+        <w:t xml:space="preserve"> we </w:t>
+      </w:r>
+      <w:r>
+        <w:rPr>
+          <w:lang w:eastAsia="zh-CN"/>
+        </w:rPr>
+        <w:t xml:space="preserve">might </w:t>
+      </w:r>
+      <w:r>
+        <w:rPr>
+          <w:lang w:eastAsia="zh-CN"/>
+        </w:rPr>
+        <w:t xml:space="preserve">never </w:t>
+      </w:r>
+      <w:r>
+        <w:rPr>
+          <w:lang w:eastAsia="zh-CN"/>
+        </w:rPr>
+        <w:t>label</w:t>
+      </w:r>
+      <w:r>
+        <w:rPr>
+          <w:lang w:eastAsia="zh-CN"/>
+        </w:rPr>
+        <w:t xml:space="preserve"> them</w:t>
+      </w:r>
+      <w:r>
+        <w:rPr>
+          <w:lang w:eastAsia="zh-CN"/>
+        </w:rPr>
+        <w:t xml:space="preserve"> in the training dataset</w:t>
+      </w:r>
+      <w:r>
+        <w:rPr>
+          <w:lang w:eastAsia="zh-CN"/>
+        </w:rPr>
+        <w:t xml:space="preserve"> before</w:t>
+      </w:r>
+      <w:r>
+        <w:rPr>
+          <w:lang w:eastAsia="zh-CN"/>
+        </w:rPr>
+        <w:t>.</w:t>
+      </w:r>
+      <w:r>
+        <w:rPr>
+          <w:lang w:eastAsia="zh-CN"/>
+        </w:rPr>
+        <w:t xml:space="preserve"> </w:t>
+      </w:r>
+      <w:r>
+        <w:rPr>
+          <w:lang w:eastAsia="zh-CN"/>
+        </w:rPr>
+        <w:t>It is</w:t>
+      </w:r>
+      <w:r>
+        <w:rPr>
+          <w:lang w:eastAsia="zh-CN"/>
+        </w:rPr>
+        <w:t xml:space="preserve"> a big challe</w:t>
+      </w:r>
+      <w:r>
+        <w:rPr>
+          <w:lang w:eastAsia="zh-CN"/>
+        </w:rPr>
+        <w:t>nge</w:t>
+      </w:r>
+      <w:r>
+        <w:rPr>
+          <w:lang w:eastAsia="zh-CN"/>
+        </w:rPr>
+        <w:t xml:space="preserve"> because of the characteristics of logs as dataset.</w:t>
+      </w:r>
+    </w:p>
+    <w:p>
+      <w:pPr>
+        <w:pStyle w:val="Body"/>
+        <w:rPr>
+          <w:lang w:eastAsia="zh-CN"/>
+        </w:rPr>
+      </w:pPr>
+      <w:r>
+        <w:rPr>
+          <w:lang w:eastAsia="zh-CN"/>
+        </w:rPr>
+        <w:t xml:space="preserve">We will design a </w:t>
+      </w:r>
+      <w:r>
+        <w:rPr>
+          <w:lang w:eastAsia="zh-CN"/>
+        </w:rPr>
+        <w:t>log analyzer that parse</w:t>
+      </w:r>
+      <w:r>
+        <w:rPr>
+          <w:lang w:eastAsia="zh-CN"/>
+        </w:rPr>
+        <w:t>s logs in both machine learning way and old school way to overcome the</w:t>
+      </w:r>
+      <w:r>
+        <w:rPr>
+          <w:lang w:eastAsia="zh-CN"/>
+        </w:rPr>
+        <w:t>ir</w:t>
+      </w:r>
+      <w:r>
+        <w:rPr>
+          <w:lang w:eastAsia="zh-CN"/>
+        </w:rPr>
+        <w:t xml:space="preserve"> </w:t>
+      </w:r>
+      <w:r>
+        <w:rPr>
+          <w:lang w:eastAsia="zh-CN"/>
+        </w:rPr>
+        <w:t xml:space="preserve">respective </w:t>
+      </w:r>
+      <w:r>
+        <w:rPr>
+          <w:lang w:eastAsia="zh-CN"/>
+        </w:rPr>
+        <w:t>shortcomings</w:t>
+      </w:r>
+      <w:r>
+        <w:rPr>
+          <w:lang w:eastAsia="zh-CN"/>
+        </w:rPr>
+        <w:t>.</w:t>
+      </w:r>
+    </w:p>
+    <w:p>
+      <w:pPr>
+        <w:pStyle w:val="Heading1"/>
+      </w:pPr>
+      <w:bookmarkStart w:id="1" w:name="_Toc39349655"/>
+      <w:r>
+        <w:t xml:space="preserve">Supervised </w:t>
+      </w:r>
+      <w:r>
+        <w:t xml:space="preserve">Learning </w:t>
+      </w:r>
+      <w:r>
+        <w:t>System</w:t>
+      </w:r>
       <w:bookmarkEnd w:id="1"/>
     </w:p>
     <w:p>
       <w:pPr>
-        <w:pStyle w:val="Body"/>
-      </w:pPr>
-      <w:r>
-        <w:t>We have d</w:t>
-      </w:r>
-      <w:r>
-        <w:t xml:space="preserve">ifferent </w:t>
-      </w:r>
-      <w:r>
-        <w:t>methods</w:t>
-      </w:r>
-      <w:r>
-        <w:t xml:space="preserve"> to analyze the logs but need to </w:t>
-      </w:r>
-      <w:r>
-        <w:t>select which one</w:t>
-      </w:r>
-      <w:r>
-        <w:t xml:space="preserve"> </w:t>
-      </w:r>
-      <w:r>
-        <w:t>to be used basing</w:t>
-      </w:r>
-      <w:r>
-        <w:t xml:space="preserve"> on the characteristics </w:t>
-      </w:r>
-      <w:r>
-        <w:t xml:space="preserve">of the target logs and our requirements. </w:t>
-      </w:r>
-      <w:r>
-        <w:t xml:space="preserve">Key </w:t>
-      </w:r>
-      <w:r>
-        <w:t xml:space="preserve">word searching is much </w:t>
-      </w:r>
-      <w:r>
-        <w:t>effective</w:t>
-      </w:r>
-      <w:r>
-        <w:t xml:space="preserve"> for the standardized log like syslog (RFC 5424), which has </w:t>
-      </w:r>
-      <w:r>
-        <w:t>specific fields like Timestamp, D</w:t>
-      </w:r>
-      <w:r>
-        <w:t>evice</w:t>
-      </w:r>
-      <w:r>
-        <w:t>-</w:t>
-      </w:r>
-      <w:r>
-        <w:t xml:space="preserve">Id, </w:t>
-      </w:r>
-      <w:r>
-        <w:t>Severity-L</w:t>
-      </w:r>
-      <w:r>
-        <w:t>evel, etc.</w:t>
-      </w:r>
-      <w:r>
-        <w:t xml:space="preserve"> </w:t>
-      </w:r>
-      <w:r>
-        <w:t>For the logs that have no standard format</w:t>
-      </w:r>
-      <w:r>
-        <w:t>s</w:t>
-      </w:r>
-      <w:r>
-        <w:t>, we can use a technique called Clustering to extract templates in advance and then match or classify each log</w:t>
-      </w:r>
-      <w:r>
-        <w:t xml:space="preserve"> according</w:t>
-      </w:r>
-      <w:r>
-        <w:t xml:space="preserve"> to its </w:t>
-      </w:r>
-      <w:r>
-        <w:t>template</w:t>
-      </w:r>
-      <w:r>
-        <w:t xml:space="preserve">. </w:t>
-      </w:r>
-      <w:r>
-        <w:t xml:space="preserve">Computer is good at searching, sorting and classifying these kind of </w:t>
-      </w:r>
-      <w:r>
-        <w:t>things</w:t>
-      </w:r>
-      <w:r>
-        <w:t>.</w:t>
-      </w:r>
-    </w:p>
-    <w:p>
-      <w:pPr>
-        <w:pStyle w:val="Body"/>
-        <w:rPr>
-          <w:lang w:eastAsia="zh-CN"/>
-        </w:rPr>
-      </w:pPr>
-      <w:r>
-        <w:t>However, the mentioned methods above can only parse the standalone log without considering the context where the single log resides.</w:t>
-      </w:r>
-      <w:r>
-        <w:t xml:space="preserve"> We also need have the knowledge of </w:t>
-      </w:r>
-      <w:r>
-        <w:t>EACH</w:t>
-      </w:r>
-      <w:r>
-        <w:t xml:space="preserve"> anomaly log </w:t>
-      </w:r>
-      <w:r>
-        <w:t>beforehand</w:t>
-      </w:r>
-      <w:r>
-        <w:t>.</w:t>
-      </w:r>
-      <w:r>
-        <w:t xml:space="preserve"> Actually</w:t>
-      </w:r>
-      <w:r>
-        <w:t xml:space="preserve"> o</w:t>
-      </w:r>
-      <w:r>
-        <w:t xml:space="preserve">ne log </w:t>
-      </w:r>
-      <w:r>
-        <w:t xml:space="preserve">might be good in one context but might not in another. We human beings with the domain knowledge can </w:t>
-      </w:r>
-      <w:r>
-        <w:t>eas</w:t>
-      </w:r>
-      <w:r>
-        <w:t xml:space="preserve">ily </w:t>
-      </w:r>
-      <w:r>
-        <w:rPr>
-          <w:lang w:eastAsia="zh-CN"/>
-        </w:rPr>
-        <w:t>deter</w:t>
-      </w:r>
-      <w:r>
-        <w:t xml:space="preserve">mine </w:t>
-      </w:r>
-      <w:r>
-        <w:t xml:space="preserve">the anomaly </w:t>
-      </w:r>
-      <w:r>
-        <w:t>according to</w:t>
-      </w:r>
-      <w:r>
-        <w:t xml:space="preserve"> its context, </w:t>
-      </w:r>
-      <w:r>
-        <w:t>and even predict or deduce the unknown</w:t>
-      </w:r>
-      <w:r>
-        <w:t xml:space="preserve"> or new</w:t>
-      </w:r>
-      <w:r>
-        <w:t xml:space="preserve"> things </w:t>
-      </w:r>
-      <w:r>
-        <w:t>per</w:t>
-      </w:r>
-      <w:r>
-        <w:t xml:space="preserve"> the context. It is</w:t>
-      </w:r>
-      <w:r>
-        <w:t xml:space="preserve"> difficult for </w:t>
-      </w:r>
-      <w:r>
-        <w:t xml:space="preserve">the </w:t>
-      </w:r>
-      <w:r>
-        <w:t>computer</w:t>
-      </w:r>
-      <w:r>
-        <w:t xml:space="preserve"> to do similar things</w:t>
-      </w:r>
-      <w:r>
-        <w:t>.</w:t>
-      </w:r>
-      <w:r>
-        <w:t xml:space="preserve"> </w:t>
-      </w:r>
-      <w:r>
-        <w:t xml:space="preserve">With the help of machine learning and some techniques borrowed from </w:t>
-      </w:r>
-      <w:r>
-        <w:t>text mining</w:t>
-      </w:r>
-      <w:r>
-        <w:t xml:space="preserve">, </w:t>
-      </w:r>
-      <w:r>
-        <w:rPr>
-          <w:lang w:eastAsia="zh-CN"/>
-        </w:rPr>
-        <w:t>w</w:t>
-      </w:r>
-      <w:r>
-        <w:rPr>
-          <w:lang w:eastAsia="zh-CN"/>
-        </w:rPr>
-        <w:t xml:space="preserve">e hope we can find the anomalies according to the context even if they </w:t>
-      </w:r>
-      <w:r>
-        <w:rPr>
-          <w:lang w:eastAsia="zh-CN"/>
-        </w:rPr>
-        <w:t>are</w:t>
-      </w:r>
-      <w:r>
-        <w:rPr>
-          <w:lang w:eastAsia="zh-CN"/>
-        </w:rPr>
-        <w:t xml:space="preserve"> new to us, </w:t>
-      </w:r>
-      <w:r>
-        <w:rPr>
-          <w:lang w:eastAsia="zh-CN"/>
-        </w:rPr>
-        <w:t xml:space="preserve">that is to </w:t>
-      </w:r>
-      <w:r>
-        <w:rPr>
-          <w:lang w:eastAsia="zh-CN"/>
-        </w:rPr>
-        <w:t>say,</w:t>
-      </w:r>
-      <w:r>
-        <w:rPr>
-          <w:lang w:eastAsia="zh-CN"/>
-        </w:rPr>
-        <w:t xml:space="preserve"> we </w:t>
-      </w:r>
-      <w:r>
-        <w:rPr>
-          <w:lang w:eastAsia="zh-CN"/>
-        </w:rPr>
-        <w:t xml:space="preserve">might </w:t>
-      </w:r>
-      <w:r>
-        <w:rPr>
-          <w:lang w:eastAsia="zh-CN"/>
-        </w:rPr>
-        <w:t xml:space="preserve">never </w:t>
-      </w:r>
-      <w:r>
-        <w:rPr>
-          <w:lang w:eastAsia="zh-CN"/>
-        </w:rPr>
-        <w:t>label</w:t>
-      </w:r>
-      <w:r>
-        <w:rPr>
-          <w:lang w:eastAsia="zh-CN"/>
-        </w:rPr>
-        <w:t xml:space="preserve"> them</w:t>
-      </w:r>
-      <w:r>
-        <w:rPr>
-          <w:lang w:eastAsia="zh-CN"/>
-        </w:rPr>
-        <w:t xml:space="preserve"> in the training dataset</w:t>
-      </w:r>
-      <w:r>
-        <w:rPr>
-          <w:lang w:eastAsia="zh-CN"/>
-        </w:rPr>
-        <w:t xml:space="preserve"> before</w:t>
-      </w:r>
-      <w:r>
-        <w:rPr>
-          <w:lang w:eastAsia="zh-CN"/>
-        </w:rPr>
-        <w:t>.</w:t>
-      </w:r>
-      <w:r>
-        <w:rPr>
-          <w:lang w:eastAsia="zh-CN"/>
-        </w:rPr>
-        <w:t xml:space="preserve"> </w:t>
-      </w:r>
-      <w:r>
-        <w:rPr>
-          <w:lang w:eastAsia="zh-CN"/>
-        </w:rPr>
-        <w:t>It is</w:t>
-      </w:r>
-      <w:r>
-        <w:rPr>
-          <w:lang w:eastAsia="zh-CN"/>
-        </w:rPr>
-        <w:t xml:space="preserve"> a big challe</w:t>
-      </w:r>
-      <w:r>
-        <w:rPr>
-          <w:lang w:eastAsia="zh-CN"/>
-        </w:rPr>
-        <w:t>nge</w:t>
-      </w:r>
-      <w:r>
-        <w:rPr>
-          <w:lang w:eastAsia="zh-CN"/>
-        </w:rPr>
-        <w:t xml:space="preserve"> because of the characteristics of logs as dataset.</w:t>
-      </w:r>
-    </w:p>
-    <w:p>
-      <w:pPr>
-        <w:pStyle w:val="Body"/>
-        <w:rPr>
-          <w:lang w:eastAsia="zh-CN"/>
-        </w:rPr>
-      </w:pPr>
-      <w:r>
-        <w:rPr>
-          <w:lang w:eastAsia="zh-CN"/>
-        </w:rPr>
-        <w:t xml:space="preserve">We will design a </w:t>
-      </w:r>
-      <w:r>
-        <w:rPr>
-          <w:lang w:eastAsia="zh-CN"/>
-        </w:rPr>
-        <w:t>log analyzer that parse</w:t>
-      </w:r>
-      <w:r>
-        <w:rPr>
-          <w:lang w:eastAsia="zh-CN"/>
-        </w:rPr>
-        <w:t>s logs in both machine learning way and old school way to overcome the</w:t>
-      </w:r>
-      <w:r>
-        <w:rPr>
-          <w:lang w:eastAsia="zh-CN"/>
-        </w:rPr>
-        <w:t>ir</w:t>
-      </w:r>
-      <w:r>
-        <w:rPr>
-          <w:lang w:eastAsia="zh-CN"/>
-        </w:rPr>
-        <w:t xml:space="preserve"> </w:t>
-      </w:r>
-      <w:r>
-        <w:rPr>
-          <w:lang w:eastAsia="zh-CN"/>
-        </w:rPr>
-        <w:t xml:space="preserve">respective </w:t>
-      </w:r>
-      <w:r>
-        <w:rPr>
-          <w:lang w:eastAsia="zh-CN"/>
-        </w:rPr>
-        <w:t>shortcomings</w:t>
-      </w:r>
-      <w:r>
-        <w:rPr>
-          <w:lang w:eastAsia="zh-CN"/>
-        </w:rPr>
-        <w:t>.</w:t>
-      </w:r>
-    </w:p>
-    <w:p>
-      <w:pPr>
-        <w:pStyle w:val="Heading1"/>
-      </w:pPr>
-      <w:bookmarkStart w:id="2" w:name="_Toc39349655"/>
-      <w:r>
-        <w:t xml:space="preserve">Supervised </w:t>
-      </w:r>
-      <w:r>
-        <w:t xml:space="preserve">Learning </w:t>
-      </w:r>
-      <w:r>
-        <w:t>System</w:t>
+        <w:pStyle w:val="Heading2"/>
+      </w:pPr>
+      <w:bookmarkStart w:id="2" w:name="_Toc39349656"/>
+      <w:r>
+        <w:t>Overview</w:t>
       </w:r>
       <w:bookmarkEnd w:id="2"/>
-    </w:p>
-    <w:p>
-      <w:pPr>
-        <w:pStyle w:val="Heading2"/>
-      </w:pPr>
-      <w:bookmarkStart w:id="3" w:name="_Toc39349656"/>
-      <w:r>
-        <w:t>Overview</w:t>
-      </w:r>
-      <w:bookmarkEnd w:id="3"/>
     </w:p>
     <w:p>
       <w:pPr>
@@ -8104,14 +8102,14 @@
       <w:pPr>
         <w:pStyle w:val="Heading2"/>
       </w:pPr>
-      <w:bookmarkStart w:id="4" w:name="_Toc39349657"/>
+      <w:bookmarkStart w:id="3" w:name="_Toc39349657"/>
       <w:r>
         <w:t>Pre-</w:t>
       </w:r>
       <w:r>
         <w:t>Processing</w:t>
       </w:r>
-      <w:bookmarkEnd w:id="4"/>
+      <w:bookmarkEnd w:id="3"/>
     </w:p>
     <w:p>
       <w:pPr>
@@ -8178,7 +8176,7 @@
           <w:lang w:eastAsia="zh-CN"/>
         </w:rPr>
       </w:pPr>
-      <w:bookmarkStart w:id="5" w:name="_Toc39349658"/>
+      <w:bookmarkStart w:id="4" w:name="_Toc39349658"/>
       <w:r>
         <w:rPr>
           <w:lang w:eastAsia="zh-CN"/>
@@ -8191,7 +8189,7 @@
         </w:rPr>
         <w:t>set</w:t>
       </w:r>
-      <w:bookmarkEnd w:id="5"/>
+      <w:bookmarkEnd w:id="4"/>
     </w:p>
     <w:p>
       <w:pPr>
@@ -8311,7 +8309,7 @@
           <w:lang w:eastAsia="zh-CN"/>
         </w:rPr>
       </w:pPr>
-      <w:bookmarkStart w:id="6" w:name="_Toc39349659"/>
+      <w:bookmarkStart w:id="5" w:name="_Toc39349659"/>
       <w:r>
         <w:rPr>
           <w:lang w:eastAsia="zh-CN"/>
@@ -8324,7 +8322,7 @@
         </w:rPr>
         <w:t>ogs</w:t>
       </w:r>
-      <w:bookmarkEnd w:id="6"/>
+      <w:bookmarkEnd w:id="5"/>
     </w:p>
     <w:p>
       <w:pPr>
@@ -9536,20 +9534,37 @@
         <w:rPr>
           <w:lang w:eastAsia="zh-CN"/>
         </w:rPr>
-        <w:t xml:space="preserve"> some nested lines to primary, in other words, we want some sub-lines of a log as a standalone log. If we want to convert more</w:t>
-      </w:r>
-      <w:r>
-        <w:rPr>
-          <w:lang w:eastAsia="zh-CN"/>
-        </w:rPr>
-        <w:t xml:space="preserve"> logs, we just need provide </w:t>
-      </w:r>
-      <w:proofErr w:type="gramStart"/>
-      <w:r>
-        <w:rPr>
-          <w:lang w:eastAsia="zh-CN"/>
-        </w:rPr>
-        <w:t xml:space="preserve">more </w:t>
+        <w:t xml:space="preserve"> some nested lines to primary, in other words, we want some sub-lines of a log as a standalone log. If</w:t>
+      </w:r>
+      <w:r>
+        <w:rPr>
+          <w:lang w:eastAsia="zh-CN"/>
+        </w:rPr>
+        <w:t xml:space="preserve"> </w:t>
+      </w:r>
+      <w:r>
+        <w:rPr>
+          <w:lang w:eastAsia="zh-CN"/>
+        </w:rPr>
+        <w:t>want to convert more</w:t>
+      </w:r>
+      <w:r>
+        <w:rPr>
+          <w:lang w:eastAsia="zh-CN"/>
+        </w:rPr>
+        <w:t xml:space="preserve"> logs</w:t>
+      </w:r>
+      <w:r>
+        <w:rPr>
+          <w:lang w:eastAsia="zh-CN"/>
+        </w:rPr>
+        <w:t xml:space="preserve"> pattern</w:t>
+      </w:r>
+      <w:r>
+        <w:rPr>
+          <w:lang w:eastAsia="zh-CN"/>
+        </w:rPr>
+        <w:t xml:space="preserve">, we just need provide more </w:t>
       </w:r>
       <w:r>
         <w:rPr>
@@ -9579,9 +9594,14 @@
         <w:rPr>
           <w:lang w:eastAsia="zh-CN"/>
         </w:rPr>
-        <w:t xml:space="preserve"> list below</w:t>
-      </w:r>
-      <w:proofErr w:type="gramEnd"/>
+        <w:t xml:space="preserve"> the</w:t>
+      </w:r>
+      <w:r>
+        <w:rPr>
+          <w:lang w:eastAsia="zh-CN"/>
+        </w:rPr>
+        <w:t xml:space="preserve"> list</w:t>
+      </w:r>
       <w:r>
         <w:rPr>
           <w:lang w:eastAsia="zh-CN"/>
@@ -10234,7 +10254,7 @@
           <w:lang w:eastAsia="zh-CN"/>
         </w:rPr>
       </w:pPr>
-      <w:bookmarkStart w:id="7" w:name="_Toc39349660"/>
+      <w:bookmarkStart w:id="6" w:name="_Toc39349660"/>
       <w:r>
         <w:rPr>
           <w:lang w:eastAsia="zh-CN"/>
@@ -10247,7 +10267,7 @@
         </w:rPr>
         <w:t>ables</w:t>
       </w:r>
-      <w:bookmarkEnd w:id="7"/>
+      <w:bookmarkEnd w:id="6"/>
     </w:p>
     <w:p>
       <w:pPr>
@@ -10256,20 +10276,12 @@
           <w:lang w:eastAsia="zh-CN"/>
         </w:rPr>
       </w:pPr>
-      <w:proofErr w:type="gramStart"/>
-      <w:r>
-        <w:rPr>
-          <w:lang w:eastAsia="zh-CN"/>
-        </w:rPr>
-        <w:t>There</w:t>
-      </w:r>
-      <w:r>
-        <w:rPr>
-          <w:lang w:eastAsia="zh-CN"/>
-        </w:rPr>
-        <w:t xml:space="preserve"> are various tables that</w:t>
-      </w:r>
-      <w:proofErr w:type="gramEnd"/>
+      <w:r>
+        <w:rPr>
+          <w:lang w:eastAsia="zh-CN"/>
+        </w:rPr>
+        <w:t>Various tables</w:t>
+      </w:r>
       <w:r>
         <w:rPr>
           <w:lang w:eastAsia="zh-CN"/>
@@ -11598,7 +11610,7 @@
           <w:lang w:eastAsia="zh-CN"/>
         </w:rPr>
       </w:pPr>
-      <w:bookmarkStart w:id="8" w:name="_Toc39349661"/>
+      <w:bookmarkStart w:id="7" w:name="_Toc39349661"/>
       <w:r>
         <w:rPr>
           <w:lang w:eastAsia="zh-CN"/>
@@ -11623,7 +11635,7 @@
         </w:rPr>
         <w:t>ormat</w:t>
       </w:r>
-      <w:bookmarkEnd w:id="8"/>
+      <w:bookmarkEnd w:id="7"/>
     </w:p>
     <w:p>
       <w:pPr>
@@ -11693,7 +11705,19 @@
         <w:rPr>
           <w:lang w:eastAsia="zh-CN"/>
         </w:rPr>
-        <w:t xml:space="preserve"> to train_norm.txt &amp; test_norm.txt are in logs/ directory.</w:t>
+        <w:t xml:space="preserve"> to tr</w:t>
+      </w:r>
+      <w:r>
+        <w:rPr>
+          <w:lang w:eastAsia="zh-CN"/>
+        </w:rPr>
+        <w:t>ain_norm.txt &amp; test_norm.txt</w:t>
+      </w:r>
+      <w:r>
+        <w:rPr>
+          <w:lang w:eastAsia="zh-CN"/>
+        </w:rPr>
+        <w:t xml:space="preserve"> in logs/ directory.</w:t>
       </w:r>
     </w:p>
     <w:p>
@@ -12782,7 +12806,7 @@
           <w:lang w:eastAsia="zh-CN"/>
         </w:rPr>
       </w:pPr>
-      <w:bookmarkStart w:id="9" w:name="_Toc39349662"/>
+      <w:bookmarkStart w:id="8" w:name="_Toc39349662"/>
       <w:r>
         <w:rPr>
           <w:lang w:eastAsia="zh-CN"/>
@@ -12819,7 +12843,7 @@
         </w:rPr>
         <w:t>ataset</w:t>
       </w:r>
-      <w:bookmarkEnd w:id="9"/>
+      <w:bookmarkEnd w:id="8"/>
     </w:p>
     <w:p>
       <w:pPr>
@@ -13669,11 +13693,11 @@
       <w:pPr>
         <w:pStyle w:val="Heading2"/>
       </w:pPr>
-      <w:bookmarkStart w:id="10" w:name="_Toc39349663"/>
+      <w:bookmarkStart w:id="9" w:name="_Toc39349663"/>
       <w:r>
         <w:t>Clustering</w:t>
       </w:r>
-      <w:bookmarkEnd w:id="10"/>
+      <w:bookmarkEnd w:id="9"/>
     </w:p>
     <w:p>
       <w:pPr>
@@ -13707,7 +13731,7 @@
           <w:lang w:eastAsia="zh-CN"/>
         </w:rPr>
       </w:pPr>
-      <w:bookmarkStart w:id="11" w:name="_Toc39349664"/>
+      <w:bookmarkStart w:id="10" w:name="_Toc39349664"/>
       <w:r>
         <w:rPr>
           <w:lang w:eastAsia="zh-CN"/>
@@ -13720,7 +13744,7 @@
         </w:rPr>
         <w:t>emplate</w:t>
       </w:r>
-      <w:bookmarkEnd w:id="11"/>
+      <w:bookmarkEnd w:id="10"/>
     </w:p>
     <w:p>
       <w:pPr>
@@ -16305,7 +16329,7 @@
           <w:lang w:eastAsia="zh-CN"/>
         </w:rPr>
       </w:pPr>
-      <w:bookmarkStart w:id="12" w:name="_Toc39349665"/>
+      <w:bookmarkStart w:id="11" w:name="_Toc39349665"/>
       <w:r>
         <w:rPr>
           <w:lang w:eastAsia="zh-CN"/>
@@ -16313,7 +16337,7 @@
         <w:lastRenderedPageBreak/>
         <w:t>Algorithm of Drain</w:t>
       </w:r>
-      <w:bookmarkEnd w:id="12"/>
+      <w:bookmarkEnd w:id="11"/>
     </w:p>
     <w:p>
       <w:pPr>
@@ -22509,14 +22533,14 @@
           <w:lang w:eastAsia="zh-CN"/>
         </w:rPr>
       </w:pPr>
-      <w:bookmarkStart w:id="13" w:name="_Toc39349666"/>
+      <w:bookmarkStart w:id="12" w:name="_Toc39349666"/>
       <w:r>
         <w:rPr>
           <w:lang w:eastAsia="zh-CN"/>
         </w:rPr>
         <w:t>Template ID</w:t>
       </w:r>
-      <w:bookmarkEnd w:id="13"/>
+      <w:bookmarkEnd w:id="12"/>
     </w:p>
     <w:p>
       <w:pPr>
@@ -22560,7 +22584,7 @@
           <w:lang w:eastAsia="zh-CN"/>
         </w:rPr>
       </w:pPr>
-      <w:bookmarkStart w:id="14" w:name="_Toc39349667"/>
+      <w:bookmarkStart w:id="13" w:name="_Toc39349667"/>
       <w:r>
         <w:rPr>
           <w:lang w:eastAsia="zh-CN"/>
@@ -22573,7 +22597,7 @@
         </w:rPr>
         <w:t>ayer of Drain</w:t>
       </w:r>
-      <w:bookmarkEnd w:id="14"/>
+      <w:bookmarkEnd w:id="13"/>
     </w:p>
     <w:p>
       <w:pPr>
@@ -22799,14 +22823,14 @@
       <w:pPr>
         <w:pStyle w:val="Heading2"/>
       </w:pPr>
-      <w:bookmarkStart w:id="15" w:name="_Toc39349668"/>
+      <w:bookmarkStart w:id="14" w:name="_Toc39349668"/>
       <w:r>
         <w:t>Feature Extract</w:t>
       </w:r>
       <w:r>
         <w:t>ion</w:t>
       </w:r>
-      <w:bookmarkEnd w:id="15"/>
+      <w:bookmarkEnd w:id="14"/>
     </w:p>
     <w:p>
       <w:pPr>
@@ -22962,14 +22986,14 @@
           <w:lang w:eastAsia="zh-CN"/>
         </w:rPr>
       </w:pPr>
-      <w:bookmarkStart w:id="16" w:name="_Toc39349669"/>
+      <w:bookmarkStart w:id="15" w:name="_Toc39349669"/>
       <w:r>
         <w:rPr>
           <w:lang w:eastAsia="zh-CN"/>
         </w:rPr>
         <w:t>Event Count Matrix</w:t>
       </w:r>
-      <w:bookmarkEnd w:id="16"/>
+      <w:bookmarkEnd w:id="15"/>
     </w:p>
     <w:p>
       <w:pPr>
@@ -24319,14 +24343,14 @@
           <w:lang w:eastAsia="zh-CN"/>
         </w:rPr>
       </w:pPr>
-      <w:bookmarkStart w:id="17" w:name="_Toc39349670"/>
+      <w:bookmarkStart w:id="16" w:name="_Toc39349670"/>
       <w:r>
         <w:rPr>
           <w:lang w:eastAsia="zh-CN"/>
         </w:rPr>
         <w:t>Windowing</w:t>
       </w:r>
-      <w:bookmarkEnd w:id="17"/>
+      <w:bookmarkEnd w:id="16"/>
     </w:p>
     <w:p>
       <w:pPr>
@@ -28100,7 +28124,7 @@
           <w:lang w:eastAsia="zh-CN"/>
         </w:rPr>
       </w:pPr>
-      <w:bookmarkStart w:id="18" w:name="_Toc39349671"/>
+      <w:bookmarkStart w:id="17" w:name="_Toc39349671"/>
       <w:r>
         <w:rPr>
           <w:lang w:eastAsia="zh-CN"/>
@@ -28131,7 +28155,7 @@
         </w:rPr>
         <w:t xml:space="preserve"> Index</w:t>
       </w:r>
-      <w:bookmarkEnd w:id="18"/>
+      <w:bookmarkEnd w:id="17"/>
     </w:p>
     <w:p>
       <w:pPr>
@@ -28465,19 +28489,29 @@
         </w:rPr>
         <w:t xml:space="preserve">ID in ECM has the same pattern. It is not an </w:t>
       </w:r>
-      <w:proofErr w:type="gramStart"/>
-      <w:r>
-        <w:rPr>
-          <w:lang w:eastAsia="zh-CN"/>
-        </w:rPr>
-        <w:t>issue</w:t>
-      </w:r>
-      <w:proofErr w:type="gramEnd"/>
-      <w:r>
-        <w:rPr>
-          <w:lang w:eastAsia="zh-CN"/>
-        </w:rPr>
-        <w:t xml:space="preserve"> as most of machine learning models don’t care the order of features in the matrix. S</w:t>
+      <w:r>
+        <w:rPr>
+          <w:lang w:eastAsia="zh-CN"/>
+        </w:rPr>
+        <w:t>issue,</w:t>
+      </w:r>
+      <w:r>
+        <w:rPr>
+          <w:lang w:eastAsia="zh-CN"/>
+        </w:rPr>
+        <w:t xml:space="preserve"> as most of machine learning models </w:t>
+      </w:r>
+      <w:r>
+        <w:rPr>
+          <w:lang w:eastAsia="zh-CN"/>
+        </w:rPr>
+        <w:t>do not</w:t>
+      </w:r>
+      <w:r>
+        <w:rPr>
+          <w:lang w:eastAsia="zh-CN"/>
+        </w:rPr>
+        <w:t xml:space="preserve"> care the order of features in the matrix. S</w:t>
       </w:r>
       <w:r>
         <w:rPr>
@@ -28497,14 +28531,12 @@
         </w:rPr>
         <w:t xml:space="preserve"> require randomizing the features in matrix in advance. </w:t>
       </w:r>
-      <w:proofErr w:type="gramStart"/>
-      <w:r>
-        <w:rPr>
-          <w:lang w:eastAsia="zh-CN"/>
-        </w:rPr>
-        <w:t>However</w:t>
-      </w:r>
-      <w:proofErr w:type="gramEnd"/>
+      <w:r>
+        <w:rPr>
+          <w:lang w:eastAsia="zh-CN"/>
+        </w:rPr>
+        <w:t>However,</w:t>
+      </w:r>
       <w:r>
         <w:rPr>
           <w:lang w:eastAsia="zh-CN"/>
@@ -28537,7 +28569,7 @@
           <w:lang w:eastAsia="zh-CN"/>
         </w:rPr>
       </w:pPr>
-      <w:bookmarkStart w:id="19" w:name="_Toc39349672"/>
+      <w:bookmarkStart w:id="18" w:name="_Toc39349672"/>
       <w:r>
         <w:rPr>
           <w:lang w:eastAsia="zh-CN"/>
@@ -28550,7 +28582,7 @@
         </w:rPr>
         <w:t xml:space="preserve"> Constructing</w:t>
       </w:r>
-      <w:bookmarkEnd w:id="19"/>
+      <w:bookmarkEnd w:id="18"/>
     </w:p>
     <w:p>
       <w:pPr>
@@ -31798,7 +31830,7 @@
           <w:lang w:eastAsia="zh-CN"/>
         </w:rPr>
       </w:pPr>
-      <w:bookmarkStart w:id="20" w:name="_Toc39349673"/>
+      <w:bookmarkStart w:id="19" w:name="_Toc39349673"/>
       <w:proofErr w:type="spellStart"/>
       <w:r>
         <w:rPr>
@@ -31824,7 +31856,7 @@
         </w:rPr>
         <w:t>df</w:t>
       </w:r>
-      <w:bookmarkEnd w:id="20"/>
+      <w:bookmarkEnd w:id="19"/>
       <w:proofErr w:type="spellEnd"/>
     </w:p>
     <w:p>
@@ -33358,11 +33390,11 @@
       <w:pPr>
         <w:pStyle w:val="Heading2"/>
       </w:pPr>
-      <w:bookmarkStart w:id="21" w:name="_Toc39349674"/>
+      <w:bookmarkStart w:id="20" w:name="_Toc39349674"/>
       <w:r>
         <w:t>Training</w:t>
       </w:r>
-      <w:bookmarkEnd w:id="21"/>
+      <w:bookmarkEnd w:id="20"/>
     </w:p>
     <w:p>
       <w:pPr>
@@ -33377,7 +33409,7 @@
           <w:lang w:eastAsia="zh-CN"/>
         </w:rPr>
       </w:pPr>
-      <w:bookmarkStart w:id="22" w:name="_Toc39349675"/>
+      <w:bookmarkStart w:id="21" w:name="_Toc39349675"/>
       <w:r>
         <w:rPr>
           <w:lang w:eastAsia="zh-CN"/>
@@ -33396,7 +33428,7 @@
         </w:rPr>
         <w:t>s</w:t>
       </w:r>
-      <w:bookmarkEnd w:id="22"/>
+      <w:bookmarkEnd w:id="21"/>
     </w:p>
     <w:p>
       <w:pPr>
@@ -33454,7 +33486,7 @@
           <w:lang w:eastAsia="zh-CN"/>
         </w:rPr>
       </w:pPr>
-      <w:bookmarkStart w:id="23" w:name="_Toc39349676"/>
+      <w:bookmarkStart w:id="22" w:name="_Toc39349676"/>
       <w:r>
         <w:rPr>
           <w:lang w:eastAsia="zh-CN"/>
@@ -33467,7 +33499,7 @@
         </w:rPr>
         <w:t>Models</w:t>
       </w:r>
-      <w:bookmarkEnd w:id="23"/>
+      <w:bookmarkEnd w:id="22"/>
     </w:p>
     <w:p>
       <w:pPr>
@@ -33733,12 +33765,12 @@
       <w:pPr>
         <w:pStyle w:val="Heading2"/>
       </w:pPr>
-      <w:bookmarkStart w:id="24" w:name="_Toc39349677"/>
+      <w:bookmarkStart w:id="23" w:name="_Toc39349677"/>
       <w:r>
         <w:lastRenderedPageBreak/>
         <w:t>Prediction</w:t>
       </w:r>
-      <w:bookmarkEnd w:id="24"/>
+      <w:bookmarkEnd w:id="23"/>
     </w:p>
     <w:p>
       <w:pPr>
@@ -33753,7 +33785,7 @@
           <w:lang w:eastAsia="zh-CN"/>
         </w:rPr>
       </w:pPr>
-      <w:bookmarkStart w:id="25" w:name="_Toc39349678"/>
+      <w:bookmarkStart w:id="24" w:name="_Toc39349678"/>
       <w:r>
         <w:rPr>
           <w:lang w:eastAsia="zh-CN"/>
@@ -33766,7 +33798,7 @@
         </w:rPr>
         <w:t xml:space="preserve"> Metrics</w:t>
       </w:r>
-      <w:bookmarkEnd w:id="25"/>
+      <w:bookmarkEnd w:id="24"/>
     </w:p>
     <w:p>
       <w:pPr>
@@ -34291,15 +34323,13 @@
         </w:rPr>
         <w:t>, while</w:t>
       </w:r>
-    </w:p>
-    <w:p>
-      <w:pPr>
+      <w:r>
         <w:rPr>
           <w:rFonts w:asciiTheme="minorHAnsi" w:eastAsia="Times New Roman" w:hAnsiTheme="minorHAnsi" w:cstheme="minorHAnsi"/>
           <w:lang w:eastAsia="zh-CN"/>
         </w:rPr>
-      </w:pPr>
-      <w:proofErr w:type="gramStart"/>
+        <w:t xml:space="preserve"> </w:t>
+      </w:r>
       <w:r>
         <w:rPr>
           <w:rFonts w:asciiTheme="minorHAnsi" w:eastAsia="Times New Roman" w:hAnsiTheme="minorHAnsi" w:cstheme="minorHAnsi"/>
@@ -34312,15 +34342,7 @@
           <w:rFonts w:asciiTheme="minorHAnsi" w:eastAsia="Times New Roman" w:hAnsiTheme="minorHAnsi" w:cstheme="minorHAnsi"/>
           <w:lang w:eastAsia="zh-CN"/>
         </w:rPr>
-        <w:t>ow</w:t>
-      </w:r>
-      <w:proofErr w:type="gramEnd"/>
-      <w:r>
-        <w:rPr>
-          <w:rFonts w:asciiTheme="minorHAnsi" w:eastAsia="Times New Roman" w:hAnsiTheme="minorHAnsi" w:cstheme="minorHAnsi"/>
-          <w:lang w:eastAsia="zh-CN"/>
-        </w:rPr>
-        <w:t xml:space="preserve"> Recall means a lot of elements of set {1} are not identified.</w:t>
+        <w:t>ow Recall means a lot of elements of set {1} are not identified.</w:t>
       </w:r>
     </w:p>
     <w:p>
@@ -34336,14 +34358,14 @@
           <w:lang w:eastAsia="zh-CN"/>
         </w:rPr>
       </w:pPr>
-      <w:bookmarkStart w:id="26" w:name="_Toc39349679"/>
+      <w:bookmarkStart w:id="25" w:name="_Toc39349679"/>
       <w:r>
         <w:rPr>
           <w:lang w:eastAsia="zh-CN"/>
         </w:rPr>
         <w:t>For Distribution</w:t>
       </w:r>
-      <w:bookmarkEnd w:id="26"/>
+      <w:bookmarkEnd w:id="25"/>
     </w:p>
     <w:p>
       <w:pPr>
@@ -34360,15 +34382,13 @@
         </w:rPr>
         <w:t xml:space="preserve">As said in section 2.5.2, we </w:t>
       </w:r>
-      <w:proofErr w:type="gramStart"/>
       <w:r>
         <w:rPr>
           <w:rStyle w:val="Emphasis"/>
           <w:i w:val="0"/>
         </w:rPr>
-        <w:t>don’t</w:t>
-      </w:r>
-      <w:proofErr w:type="gramEnd"/>
+        <w:t>do not</w:t>
+      </w:r>
       <w:r>
         <w:rPr>
           <w:rStyle w:val="Emphasis"/>
@@ -34478,11 +34498,11 @@
       <w:pPr>
         <w:pStyle w:val="Heading2"/>
       </w:pPr>
-      <w:bookmarkStart w:id="27" w:name="_Toc39349680"/>
+      <w:bookmarkStart w:id="26" w:name="_Toc39349680"/>
       <w:r>
         <w:t>Post-Processing</w:t>
       </w:r>
-      <w:bookmarkEnd w:id="27"/>
+      <w:bookmarkEnd w:id="26"/>
     </w:p>
     <w:p>
       <w:pPr>
@@ -36178,28 +36198,63 @@
       <w:pPr>
         <w:pStyle w:val="Heading1"/>
       </w:pPr>
-      <w:bookmarkStart w:id="28" w:name="_Toc39349681"/>
+      <w:bookmarkStart w:id="27" w:name="_Toc39349681"/>
       <w:r>
         <w:t>Unsupervised Learning System</w:t>
       </w:r>
+      <w:bookmarkEnd w:id="27"/>
+    </w:p>
+    <w:p>
+      <w:pPr>
+        <w:pStyle w:val="Heading2"/>
+      </w:pPr>
+      <w:bookmarkStart w:id="28" w:name="_Toc39349682"/>
+      <w:r>
+        <w:t>Overview</w:t>
+      </w:r>
       <w:bookmarkEnd w:id="28"/>
     </w:p>
     <w:p>
       <w:pPr>
-        <w:pStyle w:val="Heading2"/>
-      </w:pPr>
-      <w:bookmarkStart w:id="29" w:name="_Toc39349682"/>
-      <w:r>
-        <w:t>Overview</w:t>
-      </w:r>
-      <w:bookmarkEnd w:id="29"/>
-    </w:p>
-    <w:p>
-      <w:pPr>
         <w:pStyle w:val="Body"/>
       </w:pPr>
       <w:r>
-        <w:t xml:space="preserve">Papers below discussed the anomaly detection with unsupervised deep learning. The </w:t>
+        <w:t>Papers below discussed the anomaly detection w</w:t>
+      </w:r>
+      <w:r>
+        <w:t>ith unsupervise</w:t>
+      </w:r>
+      <w:r>
+        <w:t>d deep learning. The first one designed a syst</w:t>
+      </w:r>
+      <w:r>
+        <w:t>em with three modules included: Log Key Anomaly Detection model, Parameter Value Anomaly Detection model, and Workflows model. The author claimed that it resolved</w:t>
+      </w:r>
+      <w:r>
+        <w:t xml:space="preserve"> several issues that other ML </w:t>
+      </w:r>
+      <w:r>
+        <w:t xml:space="preserve">based models were confronting by </w:t>
+      </w:r>
+      <w:r>
+        <w:t>1) per log entry level instead of session</w:t>
+      </w:r>
+      <w:r>
+        <w:t xml:space="preserve"> or instance entry level, 2) an extra model for parameters, 3) workflow model for diagnosing after anomalies detected. Additionally, </w:t>
+      </w:r>
+      <w:r>
+        <w:t>comparing to the design of section 2, we need not label the training dataset anymore.</w:t>
+      </w:r>
+    </w:p>
+    <w:p>
+      <w:pPr>
+        <w:pStyle w:val="Body"/>
+        <w:rPr>
+          <w:lang w:eastAsia="zh-CN"/>
+        </w:rPr>
+      </w:pPr>
+      <w:r>
+        <w:t xml:space="preserve">The </w:t>
       </w:r>
       <w:proofErr w:type="spellStart"/>
       <w:r>
@@ -36207,24 +36262,29 @@
       </w:r>
       <w:proofErr w:type="spellEnd"/>
       <w:r>
-        <w:t xml:space="preserve"> team reproduced </w:t>
-      </w:r>
-      <w:r>
-        <w:t>the ideas</w:t>
-      </w:r>
-      <w:r>
-        <w:t xml:space="preserve"> with </w:t>
-      </w:r>
-      <w:proofErr w:type="spellStart"/>
-      <w:r>
-        <w:t>PyTouch</w:t>
-      </w:r>
-      <w:proofErr w:type="spellEnd"/>
-      <w:r>
-        <w:t>.</w:t>
-      </w:r>
-      <w:r>
-        <w:t xml:space="preserve"> We can port their implementation to our system.</w:t>
+        <w:t xml:space="preserve"> team and another one only implemented the Log Key Anomaly Detection model on </w:t>
+      </w:r>
+      <w:r>
+        <w:t xml:space="preserve">HDFS dataset w/o the other two. Implementing all three models </w:t>
+      </w:r>
+      <w:r>
+        <w:rPr>
+          <w:rFonts w:hint="eastAsia"/>
+          <w:lang w:eastAsia="zh-CN"/>
+        </w:rPr>
+        <w:t>is</w:t>
+      </w:r>
+      <w:r>
+        <w:rPr>
+          <w:lang w:eastAsia="zh-CN"/>
+        </w:rPr>
+        <w:t xml:space="preserve"> attrac</w:t>
+      </w:r>
+      <w:r>
+        <w:rPr>
+          <w:lang w:eastAsia="zh-CN"/>
+        </w:rPr>
+        <w:t>tive to us.</w:t>
       </w:r>
     </w:p>
     <w:p>
@@ -36506,17 +36566,7 @@
           <w:szCs w:val="18"/>
           <w:lang w:eastAsia="zh-CN"/>
         </w:rPr>
-        <w:t>] </w:t>
-      </w:r>
-      <w:r>
-        <w:rPr>
-          <w:rFonts w:ascii="Fira Code" w:eastAsia="Times New Roman" w:hAnsi="Fira Code"/>
-          <w:color w:val="000000" w:themeColor="text1"/>
-          <w:sz w:val="18"/>
-          <w:szCs w:val="18"/>
-          <w:lang w:eastAsia="zh-CN"/>
-        </w:rPr>
-        <w:t xml:space="preserve">Andrea </w:t>
+        <w:t xml:space="preserve">] Andrea </w:t>
       </w:r>
       <w:proofErr w:type="spellStart"/>
       <w:r>
@@ -36828,215 +36878,211 @@
       <w:pPr>
         <w:pStyle w:val="Body"/>
       </w:pPr>
+    </w:p>
+    <w:p>
+      <w:pPr>
+        <w:pStyle w:val="Heading2"/>
+      </w:pPr>
+      <w:bookmarkStart w:id="29" w:name="_Toc39349683"/>
       <w:proofErr w:type="spellStart"/>
       <w:r>
+        <w:lastRenderedPageBreak/>
         <w:t>ToDo</w:t>
       </w:r>
+      <w:bookmarkEnd w:id="29"/>
       <w:proofErr w:type="spellEnd"/>
+    </w:p>
+    <w:p>
+      <w:pPr>
+        <w:pStyle w:val="Body"/>
+      </w:pPr>
+    </w:p>
+    <w:p>
+      <w:pPr>
+        <w:pStyle w:val="Heading1"/>
+      </w:pPr>
+      <w:bookmarkStart w:id="30" w:name="_Toc39349684"/>
+      <w:r>
+        <w:t>Incremental Learning</w:t>
+      </w:r>
+      <w:bookmarkEnd w:id="30"/>
+    </w:p>
+    <w:p>
+      <w:pPr>
+        <w:pStyle w:val="Heading2"/>
+      </w:pPr>
+      <w:bookmarkStart w:id="31" w:name="_Toc39349685"/>
+      <w:r>
+        <w:t>Overview</w:t>
+      </w:r>
+      <w:bookmarkEnd w:id="31"/>
+    </w:p>
+    <w:p>
+      <w:pPr>
+        <w:pStyle w:val="Body"/>
+      </w:pPr>
+      <w:bookmarkStart w:id="32" w:name="OLE_LINK1"/>
+      <w:r>
+        <w:t xml:space="preserve">The logs as dataset have some special </w:t>
+      </w:r>
+      <w:r>
+        <w:t xml:space="preserve">characteristics. E.g. 1) </w:t>
+      </w:r>
+      <w:proofErr w:type="gramStart"/>
+      <w:r>
+        <w:t>it’s</w:t>
+      </w:r>
+      <w:proofErr w:type="gramEnd"/>
+      <w:r>
+        <w:t xml:space="preserve"> </w:t>
+      </w:r>
+      <w:r>
+        <w:t>impossible to collect all the</w:t>
+      </w:r>
+      <w:r>
+        <w:t xml:space="preserve"> logs</w:t>
+      </w:r>
+      <w:r>
+        <w:t xml:space="preserve"> at one time;</w:t>
+      </w:r>
+      <w:r>
+        <w:t xml:space="preserve"> 2) with the host system evolving</w:t>
+      </w:r>
+      <w:r>
+        <w:t>, some</w:t>
+      </w:r>
+      <w:r>
+        <w:t xml:space="preserve"> logs might be deprecated and some new logs emerges. In other </w:t>
+      </w:r>
+      <w:r>
+        <w:t>words,</w:t>
+      </w:r>
+      <w:r>
+        <w:t xml:space="preserve"> the feature set might keep changing.</w:t>
+      </w:r>
+      <w:r>
+        <w:t xml:space="preserve"> With the learning system in section 2, we do can</w:t>
+      </w:r>
+      <w:r>
+        <w:t xml:space="preserve"> combine multiple training log </w:t>
+      </w:r>
+      <w:proofErr w:type="gramStart"/>
+      <w:r>
+        <w:t>files into big one</w:t>
+      </w:r>
+      <w:proofErr w:type="gramEnd"/>
+      <w:r>
+        <w:t xml:space="preserve"> after carefully design the windowing algorithm</w:t>
+      </w:r>
+      <w:r>
+        <w:t xml:space="preserve"> in section 2.4.2</w:t>
+      </w:r>
       <w:r>
         <w:t>.</w:t>
       </w:r>
-    </w:p>
-    <w:p>
-      <w:pPr>
-        <w:pStyle w:val="Heading2"/>
-      </w:pPr>
-      <w:bookmarkStart w:id="30" w:name="_Toc39349683"/>
+      <w:r>
+        <w:t xml:space="preserve"> This </w:t>
+      </w:r>
+      <w:proofErr w:type="gramStart"/>
+      <w:r>
+        <w:t>is based</w:t>
+      </w:r>
+      <w:proofErr w:type="gramEnd"/>
+      <w:r>
+        <w:t xml:space="preserve"> on the assumption that the time gap between two training files is bigger than the window &amp; step sizes. This requirement usually </w:t>
+      </w:r>
+      <w:proofErr w:type="gramStart"/>
+      <w:r>
+        <w:t>can be met</w:t>
+      </w:r>
+      <w:proofErr w:type="gramEnd"/>
+      <w:r>
+        <w:t>.</w:t>
+      </w:r>
+      <w:r>
+        <w:t xml:space="preserve"> </w:t>
+      </w:r>
+      <w:r>
+        <w:t>However,</w:t>
+      </w:r>
+      <w:r>
+        <w:t xml:space="preserve"> this method is not flexible to process the dynamic feature set.</w:t>
+      </w:r>
+    </w:p>
+    <w:p>
+      <w:pPr>
+        <w:pStyle w:val="Body"/>
+      </w:pPr>
+      <w:r>
+        <w:t xml:space="preserve">Alternatively, the </w:t>
+      </w:r>
       <w:proofErr w:type="spellStart"/>
       <w:r>
-        <w:t>ToDo</w:t>
-      </w:r>
-      <w:bookmarkEnd w:id="30"/>
+        <w:t>Scikit</w:t>
+      </w:r>
       <w:proofErr w:type="spellEnd"/>
+      <w:r>
+        <w:t xml:space="preserve">-learn provides </w:t>
+      </w:r>
+      <w:proofErr w:type="spellStart"/>
+      <w:r>
+        <w:rPr>
+          <w:i/>
+        </w:rPr>
+        <w:t>particial_fit</w:t>
+      </w:r>
+      <w:proofErr w:type="spellEnd"/>
+      <w:r>
+        <w:t xml:space="preserve"> method in some models for out-of-core approach: learning from data that </w:t>
+      </w:r>
+      <w:r>
+        <w:t>do not</w:t>
+      </w:r>
+      <w:r>
+        <w:t xml:space="preserve"> fit into main memory. This also </w:t>
+      </w:r>
+      <w:proofErr w:type="gramStart"/>
+      <w:r>
+        <w:t>can be thought</w:t>
+      </w:r>
+      <w:proofErr w:type="gramEnd"/>
+      <w:r>
+        <w:t xml:space="preserve"> as an online or incremental learning method.</w:t>
+      </w:r>
     </w:p>
     <w:p>
       <w:pPr>
         <w:pStyle w:val="Body"/>
-      </w:pPr>
-    </w:p>
-    <w:p>
-      <w:pPr>
-        <w:pStyle w:val="Heading1"/>
-      </w:pPr>
-      <w:bookmarkStart w:id="31" w:name="_Toc39349684"/>
-      <w:r>
-        <w:lastRenderedPageBreak/>
-        <w:t>Incremental Learning</w:t>
-      </w:r>
-      <w:bookmarkEnd w:id="31"/>
-    </w:p>
-    <w:p>
-      <w:pPr>
-        <w:pStyle w:val="Heading2"/>
-      </w:pPr>
-      <w:bookmarkStart w:id="32" w:name="_Toc39349685"/>
-      <w:r>
-        <w:t>Overview</w:t>
-      </w:r>
-      <w:bookmarkEnd w:id="32"/>
-    </w:p>
-    <w:p>
-      <w:pPr>
-        <w:pStyle w:val="Body"/>
-      </w:pPr>
-      <w:bookmarkStart w:id="33" w:name="OLE_LINK1"/>
-      <w:r>
-        <w:t xml:space="preserve">The logs as dataset have some special </w:t>
-      </w:r>
-      <w:r>
-        <w:t xml:space="preserve">characteristics. E.g. 1) </w:t>
-      </w:r>
-      <w:proofErr w:type="gramStart"/>
-      <w:r>
-        <w:t>it’s</w:t>
-      </w:r>
-      <w:proofErr w:type="gramEnd"/>
+        <w:rPr>
+          <w:lang w:eastAsia="zh-CN"/>
+        </w:rPr>
+      </w:pPr>
+      <w:r>
+        <w:t>B</w:t>
+      </w:r>
+      <w:r>
+        <w:t xml:space="preserve">efore we </w:t>
+      </w:r>
+      <w:r>
+        <w:t>start</w:t>
+      </w:r>
+      <w:r>
+        <w:t xml:space="preserve"> the incremental training, we need to resolve the issue of feature set changing </w:t>
+      </w:r>
+      <w:r>
+        <w:t>when more and more</w:t>
+      </w:r>
       <w:r>
         <w:t xml:space="preserve"> </w:t>
       </w:r>
       <w:r>
-        <w:t>impossible to collect all the</w:t>
-      </w:r>
-      <w:r>
-        <w:t xml:space="preserve"> logs</w:t>
-      </w:r>
-      <w:r>
-        <w:t xml:space="preserve"> at one time;</w:t>
-      </w:r>
-      <w:r>
-        <w:t xml:space="preserve"> 2) with the host system evolving</w:t>
-      </w:r>
-      <w:r>
-        <w:t>, some</w:t>
-      </w:r>
-      <w:r>
-        <w:t xml:space="preserve"> logs might be deprecated and some new logs emerges. In other </w:t>
-      </w:r>
-      <w:r>
-        <w:t>words,</w:t>
-      </w:r>
-      <w:r>
-        <w:t xml:space="preserve"> the feature set might keep changing.</w:t>
-      </w:r>
-      <w:r>
-        <w:t xml:space="preserve"> With the learning system in section 2, we do can</w:t>
-      </w:r>
-      <w:r>
-        <w:t xml:space="preserve"> combine multiple training log </w:t>
-      </w:r>
-      <w:proofErr w:type="gramStart"/>
-      <w:r>
-        <w:t>files into big one</w:t>
-      </w:r>
-      <w:proofErr w:type="gramEnd"/>
-      <w:r>
-        <w:t xml:space="preserve"> after carefully design the windowing algorithm</w:t>
-      </w:r>
-      <w:r>
-        <w:t xml:space="preserve"> in section 2.4.2</w:t>
-      </w:r>
-      <w:r>
-        <w:t>.</w:t>
-      </w:r>
-      <w:r>
-        <w:t xml:space="preserve"> This </w:t>
-      </w:r>
-      <w:proofErr w:type="gramStart"/>
-      <w:r>
-        <w:t>is based</w:t>
-      </w:r>
-      <w:proofErr w:type="gramEnd"/>
-      <w:r>
-        <w:t xml:space="preserve"> on the assumption that the time gap between two training files is bigger than the window &amp; step sizes. This requirement usually </w:t>
-      </w:r>
-      <w:proofErr w:type="gramStart"/>
-      <w:r>
-        <w:t>can be met</w:t>
-      </w:r>
-      <w:proofErr w:type="gramEnd"/>
-      <w:r>
-        <w:t>.</w:t>
+        <w:t>training dataset</w:t>
+      </w:r>
+      <w:r>
+        <w:t>s</w:t>
       </w:r>
       <w:r>
         <w:t xml:space="preserve"> </w:t>
-      </w:r>
-      <w:r>
-        <w:t>However,</w:t>
-      </w:r>
-      <w:r>
-        <w:t xml:space="preserve"> this method is not flexible to process the dynamic feature set.</w:t>
-      </w:r>
-    </w:p>
-    <w:p>
-      <w:pPr>
-        <w:pStyle w:val="Body"/>
-      </w:pPr>
-      <w:r>
-        <w:t xml:space="preserve">Alternatively, the </w:t>
-      </w:r>
-      <w:proofErr w:type="spellStart"/>
-      <w:r>
-        <w:t>Scikit</w:t>
-      </w:r>
-      <w:proofErr w:type="spellEnd"/>
-      <w:r>
-        <w:t xml:space="preserve">-learn provides </w:t>
-      </w:r>
-      <w:proofErr w:type="spellStart"/>
-      <w:r>
-        <w:rPr>
-          <w:i/>
-        </w:rPr>
-        <w:t>particial_fit</w:t>
-      </w:r>
-      <w:proofErr w:type="spellEnd"/>
-      <w:r>
-        <w:t xml:space="preserve"> method in some models for out-of-core approach: learning from data that </w:t>
-      </w:r>
-      <w:proofErr w:type="gramStart"/>
-      <w:r>
-        <w:t>don’t</w:t>
-      </w:r>
-      <w:proofErr w:type="gramEnd"/>
-      <w:r>
-        <w:t xml:space="preserve"> fit into main memory. This also </w:t>
-      </w:r>
-      <w:proofErr w:type="gramStart"/>
-      <w:r>
-        <w:t>can be thought</w:t>
-      </w:r>
-      <w:proofErr w:type="gramEnd"/>
-      <w:r>
-        <w:t xml:space="preserve"> as an online or incremental learning method.</w:t>
-      </w:r>
-    </w:p>
-    <w:p>
-      <w:pPr>
-        <w:pStyle w:val="Body"/>
-        <w:rPr>
-          <w:lang w:eastAsia="zh-CN"/>
-        </w:rPr>
-      </w:pPr>
-      <w:r>
-        <w:t>B</w:t>
-      </w:r>
-      <w:r>
-        <w:t xml:space="preserve">efore we </w:t>
-      </w:r>
-      <w:r>
-        <w:t>start</w:t>
-      </w:r>
-      <w:r>
-        <w:t xml:space="preserve"> the incremental training, we need to resolve the issue of feature set changing </w:t>
-      </w:r>
-      <w:r>
-        <w:t>when more and more</w:t>
-      </w:r>
-      <w:r>
-        <w:t xml:space="preserve"> </w:t>
-      </w:r>
-      <w:r>
-        <w:t xml:space="preserve">training dataset </w:t>
       </w:r>
       <w:proofErr w:type="gramStart"/>
       <w:r>
@@ -37068,24 +37114,25 @@
           <w:szCs w:val="20"/>
         </w:rPr>
       </w:pPr>
-      <w:bookmarkStart w:id="34" w:name="_Toc35880912"/>
-      <w:bookmarkStart w:id="35" w:name="_Toc35881426"/>
-      <w:bookmarkStart w:id="36" w:name="_Toc35942673"/>
-      <w:bookmarkStart w:id="37" w:name="_Toc36754938"/>
-      <w:bookmarkStart w:id="38" w:name="_Toc37152611"/>
-      <w:bookmarkStart w:id="39" w:name="_Toc37360849"/>
-      <w:bookmarkStart w:id="40" w:name="_Toc37362177"/>
-      <w:bookmarkStart w:id="41" w:name="_Toc37362350"/>
-      <w:bookmarkStart w:id="42" w:name="_Toc37695935"/>
-      <w:bookmarkStart w:id="43" w:name="_Toc38032534"/>
-      <w:bookmarkStart w:id="44" w:name="_Toc38279941"/>
-      <w:bookmarkStart w:id="45" w:name="_Toc38292622"/>
-      <w:bookmarkStart w:id="46" w:name="_Toc38317893"/>
-      <w:bookmarkStart w:id="47" w:name="_Toc38406702"/>
-      <w:bookmarkStart w:id="48" w:name="_Toc38406777"/>
-      <w:bookmarkStart w:id="49" w:name="_Toc38469439"/>
-      <w:bookmarkStart w:id="50" w:name="_Toc39011492"/>
-      <w:bookmarkStart w:id="51" w:name="_Toc39349686"/>
+      <w:bookmarkStart w:id="33" w:name="_Toc35880912"/>
+      <w:bookmarkStart w:id="34" w:name="_Toc35881426"/>
+      <w:bookmarkStart w:id="35" w:name="_Toc35942673"/>
+      <w:bookmarkStart w:id="36" w:name="_Toc36754938"/>
+      <w:bookmarkStart w:id="37" w:name="_Toc37152611"/>
+      <w:bookmarkStart w:id="38" w:name="_Toc37360849"/>
+      <w:bookmarkStart w:id="39" w:name="_Toc37362177"/>
+      <w:bookmarkStart w:id="40" w:name="_Toc37362350"/>
+      <w:bookmarkStart w:id="41" w:name="_Toc37695935"/>
+      <w:bookmarkStart w:id="42" w:name="_Toc38032534"/>
+      <w:bookmarkStart w:id="43" w:name="_Toc38279941"/>
+      <w:bookmarkStart w:id="44" w:name="_Toc38292622"/>
+      <w:bookmarkStart w:id="45" w:name="_Toc38317893"/>
+      <w:bookmarkStart w:id="46" w:name="_Toc38406702"/>
+      <w:bookmarkStart w:id="47" w:name="_Toc38406777"/>
+      <w:bookmarkStart w:id="48" w:name="_Toc38469439"/>
+      <w:bookmarkStart w:id="49" w:name="_Toc39011492"/>
+      <w:bookmarkStart w:id="50" w:name="_Toc39349686"/>
+      <w:bookmarkEnd w:id="33"/>
       <w:bookmarkEnd w:id="34"/>
       <w:bookmarkEnd w:id="35"/>
       <w:bookmarkEnd w:id="36"/>
@@ -37103,19 +37150,18 @@
       <w:bookmarkEnd w:id="48"/>
       <w:bookmarkEnd w:id="49"/>
       <w:bookmarkEnd w:id="50"/>
+    </w:p>
+    <w:p>
+      <w:pPr>
+        <w:pStyle w:val="Heading2"/>
+      </w:pPr>
+      <w:bookmarkStart w:id="51" w:name="_Toc39349687"/>
+      <w:r>
+        <w:t>Incremental Clustering</w:t>
+      </w:r>
       <w:bookmarkEnd w:id="51"/>
     </w:p>
-    <w:p>
-      <w:pPr>
-        <w:pStyle w:val="Heading2"/>
-      </w:pPr>
-      <w:bookmarkStart w:id="52" w:name="_Toc39349687"/>
-      <w:r>
-        <w:t>Incremental Clustering</w:t>
-      </w:r>
-      <w:bookmarkEnd w:id="52"/>
-    </w:p>
-    <w:bookmarkEnd w:id="33"/>
+    <w:bookmarkEnd w:id="32"/>
     <w:p>
       <w:pPr>
         <w:pStyle w:val="Body"/>
@@ -37208,14 +37254,14 @@
           <w:lang w:eastAsia="zh-CN"/>
         </w:rPr>
       </w:pPr>
-      <w:bookmarkStart w:id="53" w:name="_Toc39349688"/>
+      <w:bookmarkStart w:id="52" w:name="_Toc39349688"/>
       <w:r>
         <w:rPr>
           <w:lang w:eastAsia="zh-CN"/>
         </w:rPr>
         <w:t>Template Library</w:t>
       </w:r>
-      <w:bookmarkEnd w:id="53"/>
+      <w:bookmarkEnd w:id="52"/>
     </w:p>
     <w:p>
       <w:pPr>
@@ -37296,7 +37342,7 @@
           <w:lang w:eastAsia="zh-CN"/>
         </w:rPr>
       </w:pPr>
-      <w:bookmarkStart w:id="54" w:name="_Toc39349689"/>
+      <w:bookmarkStart w:id="53" w:name="_Toc39349689"/>
       <w:r>
         <w:rPr>
           <w:lang w:eastAsia="zh-CN"/>
@@ -37309,7 +37355,7 @@
         </w:rPr>
         <w:t xml:space="preserve"> Drain to be Incremental</w:t>
       </w:r>
-      <w:bookmarkEnd w:id="54"/>
+      <w:bookmarkEnd w:id="53"/>
     </w:p>
     <w:p>
       <w:pPr>
@@ -39114,11 +39160,17 @@
       <w:pPr>
         <w:pStyle w:val="Body"/>
       </w:pPr>
+    </w:p>
+    <w:p>
+      <w:pPr>
+        <w:pStyle w:val="Body"/>
+      </w:pPr>
       <w:r>
         <w:rPr>
           <w:u w:val="single"/>
           <w:lang w:eastAsia="zh-CN"/>
         </w:rPr>
+        <w:lastRenderedPageBreak/>
         <w:t>Algorithm 14 in pseudo code</w:t>
       </w:r>
     </w:p>
@@ -39142,7 +39194,6 @@
           <w:szCs w:val="18"/>
           <w:lang w:eastAsia="zh-CN"/>
         </w:rPr>
-        <w:lastRenderedPageBreak/>
         <w:t> </w:t>
       </w:r>
       <w:r>
@@ -40958,13 +41009,17 @@
       <w:r>
         <w:t xml:space="preserve"> Usually it </w:t>
       </w:r>
-      <w:proofErr w:type="gramStart"/>
-      <w:r>
-        <w:t>doesn’t</w:t>
-      </w:r>
-      <w:proofErr w:type="gramEnd"/>
-      <w:r>
-        <w:t xml:space="preserve"> happen however we might see it in incremental Drain. So ch</w:t>
+      <w:r>
+        <w:t>does not</w:t>
+      </w:r>
+      <w:r>
+        <w:t xml:space="preserve"> happen </w:t>
+      </w:r>
+      <w:r>
+        <w:t>however,</w:t>
+      </w:r>
+      <w:r>
+        <w:t xml:space="preserve"> we might see it in incremental Drain. So ch</w:t>
       </w:r>
       <w:r>
         <w:t>eck &amp; merge the duplicates here.</w:t>
@@ -40983,7 +41038,7 @@
           <w:lang w:eastAsia="zh-CN"/>
         </w:rPr>
       </w:pPr>
-      <w:bookmarkStart w:id="55" w:name="_Toc39349690"/>
+      <w:bookmarkStart w:id="54" w:name="_Toc39349690"/>
       <w:r>
         <w:rPr>
           <w:lang w:eastAsia="zh-CN"/>
@@ -40996,7 +41051,7 @@
         </w:rPr>
         <w:t>Templates Status</w:t>
       </w:r>
-      <w:bookmarkEnd w:id="55"/>
+      <w:bookmarkEnd w:id="54"/>
     </w:p>
     <w:p>
       <w:pPr>
@@ -41801,7 +41856,7 @@
           <w:lang w:eastAsia="zh-CN"/>
         </w:rPr>
       </w:pPr>
-      <w:bookmarkStart w:id="56" w:name="_Toc39349691"/>
+      <w:bookmarkStart w:id="55" w:name="_Toc39349691"/>
       <w:r>
         <w:rPr>
           <w:lang w:eastAsia="zh-CN"/>
@@ -41821,108 +41876,108 @@
         </w:rPr>
         <w:t xml:space="preserve"> Old School</w:t>
       </w:r>
+      <w:bookmarkEnd w:id="55"/>
+    </w:p>
+    <w:p>
+      <w:pPr>
+        <w:pStyle w:val="Body"/>
+        <w:rPr>
+          <w:lang w:eastAsia="zh-CN"/>
+        </w:rPr>
+      </w:pPr>
+      <w:r>
+        <w:rPr>
+          <w:lang w:eastAsia="zh-CN"/>
+        </w:rPr>
+        <w:t>Even the input dataset has only one log,</w:t>
+      </w:r>
+      <w:r>
+        <w:rPr>
+          <w:lang w:eastAsia="zh-CN"/>
+        </w:rPr>
+        <w:t xml:space="preserve"> say, one </w:t>
+      </w:r>
+      <w:r>
+        <w:rPr>
+          <w:lang w:eastAsia="zh-CN"/>
+        </w:rPr>
+        <w:t>line;</w:t>
+      </w:r>
+      <w:r>
+        <w:rPr>
+          <w:lang w:eastAsia="zh-CN"/>
+        </w:rPr>
+        <w:t xml:space="preserve"> the correct template still </w:t>
+      </w:r>
+      <w:proofErr w:type="gramStart"/>
+      <w:r>
+        <w:rPr>
+          <w:lang w:eastAsia="zh-CN"/>
+        </w:rPr>
+        <w:t>can be generated</w:t>
+      </w:r>
+      <w:proofErr w:type="gramEnd"/>
+      <w:r>
+        <w:rPr>
+          <w:lang w:eastAsia="zh-CN"/>
+        </w:rPr>
+        <w:t xml:space="preserve"> </w:t>
+      </w:r>
+      <w:r>
+        <w:rPr>
+          <w:lang w:eastAsia="zh-CN"/>
+        </w:rPr>
+        <w:t xml:space="preserve">correctly </w:t>
+      </w:r>
+      <w:r>
+        <w:rPr>
+          <w:lang w:eastAsia="zh-CN"/>
+        </w:rPr>
+        <w:t>as long as the template library is well trained.</w:t>
+      </w:r>
+      <w:r>
+        <w:rPr>
+          <w:lang w:eastAsia="zh-CN"/>
+        </w:rPr>
+        <w:t xml:space="preserve"> </w:t>
+      </w:r>
+      <w:r>
+        <w:rPr>
+          <w:lang w:eastAsia="zh-CN"/>
+        </w:rPr>
+        <w:t xml:space="preserve">Without incremental </w:t>
+      </w:r>
+      <w:r>
+        <w:rPr>
+          <w:lang w:eastAsia="zh-CN"/>
+        </w:rPr>
+        <w:t>clustering,</w:t>
+      </w:r>
+      <w:r>
+        <w:rPr>
+          <w:lang w:eastAsia="zh-CN"/>
+        </w:rPr>
+        <w:t xml:space="preserve"> we usually cannot get the correct template always</w:t>
+      </w:r>
+      <w:r>
+        <w:rPr>
+          <w:lang w:eastAsia="zh-CN"/>
+        </w:rPr>
+        <w:t xml:space="preserve"> when the input dataset has few logs.</w:t>
+      </w:r>
+    </w:p>
+    <w:p>
+      <w:pPr>
+        <w:pStyle w:val="Heading2"/>
+      </w:pPr>
+      <w:bookmarkStart w:id="56" w:name="_Toc39349692"/>
+      <w:r>
+        <w:t>Incremental Feature Extracti</w:t>
+      </w:r>
+      <w:r>
+        <w:t>on</w:t>
+      </w:r>
       <w:bookmarkEnd w:id="56"/>
-    </w:p>
-    <w:p>
-      <w:pPr>
-        <w:pStyle w:val="Body"/>
-        <w:rPr>
-          <w:lang w:eastAsia="zh-CN"/>
-        </w:rPr>
-      </w:pPr>
-      <w:r>
-        <w:rPr>
-          <w:lang w:eastAsia="zh-CN"/>
-        </w:rPr>
-        <w:t>Even the input dataset has only one log,</w:t>
-      </w:r>
-      <w:r>
-        <w:rPr>
-          <w:lang w:eastAsia="zh-CN"/>
-        </w:rPr>
-        <w:t xml:space="preserve"> say, one </w:t>
-      </w:r>
-      <w:r>
-        <w:rPr>
-          <w:lang w:eastAsia="zh-CN"/>
-        </w:rPr>
-        <w:t>line;</w:t>
-      </w:r>
-      <w:r>
-        <w:rPr>
-          <w:lang w:eastAsia="zh-CN"/>
-        </w:rPr>
-        <w:t xml:space="preserve"> the correct template still </w:t>
-      </w:r>
-      <w:proofErr w:type="gramStart"/>
-      <w:r>
-        <w:rPr>
-          <w:lang w:eastAsia="zh-CN"/>
-        </w:rPr>
-        <w:t>can be generated</w:t>
-      </w:r>
-      <w:proofErr w:type="gramEnd"/>
-      <w:r>
-        <w:rPr>
-          <w:lang w:eastAsia="zh-CN"/>
-        </w:rPr>
-        <w:t xml:space="preserve"> </w:t>
-      </w:r>
-      <w:r>
-        <w:rPr>
-          <w:lang w:eastAsia="zh-CN"/>
-        </w:rPr>
-        <w:t xml:space="preserve">correctly </w:t>
-      </w:r>
-      <w:r>
-        <w:rPr>
-          <w:lang w:eastAsia="zh-CN"/>
-        </w:rPr>
-        <w:t>as long as the template library is well trained.</w:t>
-      </w:r>
-      <w:r>
-        <w:rPr>
-          <w:lang w:eastAsia="zh-CN"/>
-        </w:rPr>
-        <w:t xml:space="preserve"> </w:t>
-      </w:r>
-      <w:r>
-        <w:rPr>
-          <w:lang w:eastAsia="zh-CN"/>
-        </w:rPr>
-        <w:t xml:space="preserve">Without incremental </w:t>
-      </w:r>
-      <w:r>
-        <w:rPr>
-          <w:lang w:eastAsia="zh-CN"/>
-        </w:rPr>
-        <w:t>clustering,</w:t>
-      </w:r>
-      <w:r>
-        <w:rPr>
-          <w:lang w:eastAsia="zh-CN"/>
-        </w:rPr>
-        <w:t xml:space="preserve"> we usually cannot get the correct template always</w:t>
-      </w:r>
-      <w:r>
-        <w:rPr>
-          <w:lang w:eastAsia="zh-CN"/>
-        </w:rPr>
-        <w:t xml:space="preserve"> when the input dataset has few logs.</w:t>
-      </w:r>
-    </w:p>
-    <w:p>
-      <w:pPr>
-        <w:pStyle w:val="Heading2"/>
-      </w:pPr>
-      <w:bookmarkStart w:id="57" w:name="_Toc39349692"/>
-      <w:r>
-        <w:t>Incremental Feature Extracti</w:t>
-      </w:r>
-      <w:r>
-        <w:t>on</w:t>
-      </w:r>
-      <w:bookmarkEnd w:id="57"/>
     </w:p>
     <w:p>
       <w:pPr>
@@ -41937,7 +41992,7 @@
           <w:lang w:eastAsia="zh-CN"/>
         </w:rPr>
       </w:pPr>
-      <w:bookmarkStart w:id="58" w:name="_Toc39349693"/>
+      <w:bookmarkStart w:id="57" w:name="_Toc39349693"/>
       <w:r>
         <w:rPr>
           <w:lang w:eastAsia="zh-CN"/>
@@ -41950,7 +42005,7 @@
         </w:rPr>
         <w:t>ize of Feature Set</w:t>
       </w:r>
-      <w:bookmarkEnd w:id="58"/>
+      <w:bookmarkEnd w:id="57"/>
     </w:p>
     <w:p>
       <w:pPr>
@@ -41990,7 +42045,7 @@
           <w:lang w:eastAsia="zh-CN"/>
         </w:rPr>
       </w:pPr>
-      <w:bookmarkStart w:id="59" w:name="_Toc39349694"/>
+      <w:bookmarkStart w:id="58" w:name="_Toc39349694"/>
       <w:r>
         <w:rPr>
           <w:lang w:eastAsia="zh-CN"/>
@@ -42003,7 +42058,7 @@
         </w:rPr>
         <w:t xml:space="preserve"> of Feature Set</w:t>
       </w:r>
-      <w:bookmarkEnd w:id="59"/>
+      <w:bookmarkEnd w:id="58"/>
     </w:p>
     <w:p>
       <w:pPr>
@@ -42503,14 +42558,14 @@
           <w:lang w:eastAsia="zh-CN"/>
         </w:rPr>
       </w:pPr>
-      <w:bookmarkStart w:id="60" w:name="_Toc39349695"/>
+      <w:bookmarkStart w:id="59" w:name="_Toc39349695"/>
       <w:r>
         <w:rPr>
           <w:lang w:eastAsia="zh-CN"/>
         </w:rPr>
         <w:t>Update of Feature Set</w:t>
       </w:r>
-      <w:bookmarkEnd w:id="60"/>
+      <w:bookmarkEnd w:id="59"/>
     </w:p>
     <w:p>
       <w:pPr>
@@ -42654,14 +42709,42 @@
       <w:pPr>
         <w:pStyle w:val="Body"/>
         <w:rPr>
-          <w:lang w:eastAsia="zh-CN"/>
-        </w:rPr>
-      </w:pPr>
-      <w:r>
-        <w:rPr>
           <w:u w:val="single"/>
           <w:lang w:eastAsia="zh-CN"/>
         </w:rPr>
+      </w:pPr>
+    </w:p>
+    <w:p>
+      <w:pPr>
+        <w:pStyle w:val="Body"/>
+        <w:rPr>
+          <w:u w:val="single"/>
+          <w:lang w:eastAsia="zh-CN"/>
+        </w:rPr>
+      </w:pPr>
+    </w:p>
+    <w:p>
+      <w:pPr>
+        <w:pStyle w:val="Body"/>
+        <w:rPr>
+          <w:u w:val="single"/>
+          <w:lang w:eastAsia="zh-CN"/>
+        </w:rPr>
+      </w:pPr>
+    </w:p>
+    <w:p>
+      <w:pPr>
+        <w:pStyle w:val="Body"/>
+        <w:rPr>
+          <w:lang w:eastAsia="zh-CN"/>
+        </w:rPr>
+      </w:pPr>
+      <w:r>
+        <w:rPr>
+          <w:u w:val="single"/>
+          <w:lang w:eastAsia="zh-CN"/>
+        </w:rPr>
+        <w:lastRenderedPageBreak/>
         <w:t>Algorithm 17 in pseudo code</w:t>
       </w:r>
     </w:p>
@@ -43067,7 +43150,6 @@
           <w:szCs w:val="18"/>
           <w:lang w:eastAsia="zh-CN"/>
         </w:rPr>
-        <w:lastRenderedPageBreak/>
         <w:t> </w:t>
       </w:r>
       <w:proofErr w:type="gramStart"/>
@@ -44740,7 +44822,7 @@
       <w:pPr>
         <w:pStyle w:val="Heading2"/>
       </w:pPr>
-      <w:bookmarkStart w:id="61" w:name="_Toc39349696"/>
+      <w:bookmarkStart w:id="60" w:name="_Toc39349696"/>
       <w:r>
         <w:t xml:space="preserve">Incremental </w:t>
       </w:r>
@@ -44748,7 +44830,7 @@
       <w:r>
         <w:t>Tf-Idf</w:t>
       </w:r>
-      <w:bookmarkEnd w:id="61"/>
+      <w:bookmarkEnd w:id="60"/>
       <w:proofErr w:type="spellEnd"/>
     </w:p>
     <w:p>
@@ -44764,7 +44846,7 @@
           <w:lang w:eastAsia="zh-CN"/>
         </w:rPr>
       </w:pPr>
-      <w:bookmarkStart w:id="62" w:name="_Toc39349697"/>
+      <w:bookmarkStart w:id="61" w:name="_Toc39349697"/>
       <w:r>
         <w:rPr>
           <w:lang w:eastAsia="zh-CN"/>
@@ -44778,7 +44860,7 @@
         </w:rPr>
         <w:t>Tf</w:t>
       </w:r>
-      <w:bookmarkEnd w:id="62"/>
+      <w:bookmarkEnd w:id="61"/>
       <w:proofErr w:type="spellEnd"/>
     </w:p>
     <w:p>
@@ -44822,11 +44904,12 @@
           <w:lang w:eastAsia="zh-CN"/>
         </w:rPr>
       </w:pPr>
-      <w:bookmarkStart w:id="63" w:name="_Toc39349698"/>
-      <w:r>
-        <w:rPr>
-          <w:lang w:eastAsia="zh-CN"/>
-        </w:rPr>
+      <w:bookmarkStart w:id="62" w:name="_Toc39349698"/>
+      <w:r>
+        <w:rPr>
+          <w:lang w:eastAsia="zh-CN"/>
+        </w:rPr>
+        <w:lastRenderedPageBreak/>
         <w:t xml:space="preserve">The </w:t>
       </w:r>
       <w:proofErr w:type="spellStart"/>
@@ -44836,7 +44919,7 @@
         </w:rPr>
         <w:t>Idf</w:t>
       </w:r>
-      <w:bookmarkEnd w:id="63"/>
+      <w:bookmarkEnd w:id="62"/>
       <w:proofErr w:type="spellEnd"/>
     </w:p>
     <w:p>
@@ -45044,7 +45127,6 @@
           <w:szCs w:val="18"/>
           <w:lang w:eastAsia="zh-CN"/>
         </w:rPr>
-        <w:lastRenderedPageBreak/>
         <w:t> </w:t>
       </w:r>
       <w:proofErr w:type="gramStart"/>
@@ -45717,24 +45799,25 @@
           <w:szCs w:val="20"/>
         </w:rPr>
       </w:pPr>
-      <w:bookmarkStart w:id="64" w:name="_Toc35880915"/>
-      <w:bookmarkStart w:id="65" w:name="_Toc35881429"/>
-      <w:bookmarkStart w:id="66" w:name="_Toc35942676"/>
-      <w:bookmarkStart w:id="67" w:name="_Toc36754941"/>
-      <w:bookmarkStart w:id="68" w:name="_Toc37152614"/>
-      <w:bookmarkStart w:id="69" w:name="_Toc37360852"/>
-      <w:bookmarkStart w:id="70" w:name="_Toc37362180"/>
-      <w:bookmarkStart w:id="71" w:name="_Toc37362353"/>
-      <w:bookmarkStart w:id="72" w:name="_Toc37695938"/>
-      <w:bookmarkStart w:id="73" w:name="_Toc38032541"/>
-      <w:bookmarkStart w:id="74" w:name="_Toc38279952"/>
-      <w:bookmarkStart w:id="75" w:name="_Toc38292635"/>
-      <w:bookmarkStart w:id="76" w:name="_Toc38317906"/>
-      <w:bookmarkStart w:id="77" w:name="_Toc38406715"/>
-      <w:bookmarkStart w:id="78" w:name="_Toc38406790"/>
-      <w:bookmarkStart w:id="79" w:name="_Toc38469452"/>
-      <w:bookmarkStart w:id="80" w:name="_Toc39011505"/>
-      <w:bookmarkStart w:id="81" w:name="_Toc39349699"/>
+      <w:bookmarkStart w:id="63" w:name="_Toc35880915"/>
+      <w:bookmarkStart w:id="64" w:name="_Toc35881429"/>
+      <w:bookmarkStart w:id="65" w:name="_Toc35942676"/>
+      <w:bookmarkStart w:id="66" w:name="_Toc36754941"/>
+      <w:bookmarkStart w:id="67" w:name="_Toc37152614"/>
+      <w:bookmarkStart w:id="68" w:name="_Toc37360852"/>
+      <w:bookmarkStart w:id="69" w:name="_Toc37362180"/>
+      <w:bookmarkStart w:id="70" w:name="_Toc37362353"/>
+      <w:bookmarkStart w:id="71" w:name="_Toc37695938"/>
+      <w:bookmarkStart w:id="72" w:name="_Toc38032541"/>
+      <w:bookmarkStart w:id="73" w:name="_Toc38279952"/>
+      <w:bookmarkStart w:id="74" w:name="_Toc38292635"/>
+      <w:bookmarkStart w:id="75" w:name="_Toc38317906"/>
+      <w:bookmarkStart w:id="76" w:name="_Toc38406715"/>
+      <w:bookmarkStart w:id="77" w:name="_Toc38406790"/>
+      <w:bookmarkStart w:id="78" w:name="_Toc38469452"/>
+      <w:bookmarkStart w:id="79" w:name="_Toc39011505"/>
+      <w:bookmarkStart w:id="80" w:name="_Toc39349699"/>
+      <w:bookmarkEnd w:id="63"/>
       <w:bookmarkEnd w:id="64"/>
       <w:bookmarkEnd w:id="65"/>
       <w:bookmarkEnd w:id="66"/>
@@ -45752,7 +45835,6 @@
       <w:bookmarkEnd w:id="78"/>
       <w:bookmarkEnd w:id="79"/>
       <w:bookmarkEnd w:id="80"/>
-      <w:bookmarkEnd w:id="81"/>
     </w:p>
     <w:p>
       <w:pPr>
@@ -45772,24 +45854,25 @@
           <w:szCs w:val="20"/>
         </w:rPr>
       </w:pPr>
-      <w:bookmarkStart w:id="82" w:name="_Toc35880916"/>
-      <w:bookmarkStart w:id="83" w:name="_Toc35881430"/>
-      <w:bookmarkStart w:id="84" w:name="_Toc35942677"/>
-      <w:bookmarkStart w:id="85" w:name="_Toc36754942"/>
-      <w:bookmarkStart w:id="86" w:name="_Toc37152615"/>
-      <w:bookmarkStart w:id="87" w:name="_Toc37360853"/>
-      <w:bookmarkStart w:id="88" w:name="_Toc37362181"/>
-      <w:bookmarkStart w:id="89" w:name="_Toc37362354"/>
-      <w:bookmarkStart w:id="90" w:name="_Toc37695939"/>
-      <w:bookmarkStart w:id="91" w:name="_Toc38032542"/>
-      <w:bookmarkStart w:id="92" w:name="_Toc38279953"/>
-      <w:bookmarkStart w:id="93" w:name="_Toc38292636"/>
-      <w:bookmarkStart w:id="94" w:name="_Toc38317907"/>
-      <w:bookmarkStart w:id="95" w:name="_Toc38406716"/>
-      <w:bookmarkStart w:id="96" w:name="_Toc38406791"/>
-      <w:bookmarkStart w:id="97" w:name="_Toc38469453"/>
-      <w:bookmarkStart w:id="98" w:name="_Toc39011506"/>
-      <w:bookmarkStart w:id="99" w:name="_Toc39349700"/>
+      <w:bookmarkStart w:id="81" w:name="_Toc35880916"/>
+      <w:bookmarkStart w:id="82" w:name="_Toc35881430"/>
+      <w:bookmarkStart w:id="83" w:name="_Toc35942677"/>
+      <w:bookmarkStart w:id="84" w:name="_Toc36754942"/>
+      <w:bookmarkStart w:id="85" w:name="_Toc37152615"/>
+      <w:bookmarkStart w:id="86" w:name="_Toc37360853"/>
+      <w:bookmarkStart w:id="87" w:name="_Toc37362181"/>
+      <w:bookmarkStart w:id="88" w:name="_Toc37362354"/>
+      <w:bookmarkStart w:id="89" w:name="_Toc37695939"/>
+      <w:bookmarkStart w:id="90" w:name="_Toc38032542"/>
+      <w:bookmarkStart w:id="91" w:name="_Toc38279953"/>
+      <w:bookmarkStart w:id="92" w:name="_Toc38292636"/>
+      <w:bookmarkStart w:id="93" w:name="_Toc38317907"/>
+      <w:bookmarkStart w:id="94" w:name="_Toc38406716"/>
+      <w:bookmarkStart w:id="95" w:name="_Toc38406791"/>
+      <w:bookmarkStart w:id="96" w:name="_Toc38469453"/>
+      <w:bookmarkStart w:id="97" w:name="_Toc39011506"/>
+      <w:bookmarkStart w:id="98" w:name="_Toc39349700"/>
+      <w:bookmarkEnd w:id="81"/>
       <w:bookmarkEnd w:id="82"/>
       <w:bookmarkEnd w:id="83"/>
       <w:bookmarkEnd w:id="84"/>
@@ -45807,7 +45890,6 @@
       <w:bookmarkEnd w:id="96"/>
       <w:bookmarkEnd w:id="97"/>
       <w:bookmarkEnd w:id="98"/>
-      <w:bookmarkEnd w:id="99"/>
     </w:p>
     <w:p>
       <w:pPr>
@@ -45827,24 +45909,25 @@
           <w:szCs w:val="20"/>
         </w:rPr>
       </w:pPr>
-      <w:bookmarkStart w:id="100" w:name="_Toc35880917"/>
-      <w:bookmarkStart w:id="101" w:name="_Toc35881431"/>
-      <w:bookmarkStart w:id="102" w:name="_Toc35942678"/>
-      <w:bookmarkStart w:id="103" w:name="_Toc36754943"/>
-      <w:bookmarkStart w:id="104" w:name="_Toc37152616"/>
-      <w:bookmarkStart w:id="105" w:name="_Toc37360854"/>
-      <w:bookmarkStart w:id="106" w:name="_Toc37362182"/>
-      <w:bookmarkStart w:id="107" w:name="_Toc37362355"/>
-      <w:bookmarkStart w:id="108" w:name="_Toc37695940"/>
-      <w:bookmarkStart w:id="109" w:name="_Toc38032543"/>
-      <w:bookmarkStart w:id="110" w:name="_Toc38279954"/>
-      <w:bookmarkStart w:id="111" w:name="_Toc38292637"/>
-      <w:bookmarkStart w:id="112" w:name="_Toc38317908"/>
-      <w:bookmarkStart w:id="113" w:name="_Toc38406717"/>
-      <w:bookmarkStart w:id="114" w:name="_Toc38406792"/>
-      <w:bookmarkStart w:id="115" w:name="_Toc38469454"/>
-      <w:bookmarkStart w:id="116" w:name="_Toc39011507"/>
-      <w:bookmarkStart w:id="117" w:name="_Toc39349701"/>
+      <w:bookmarkStart w:id="99" w:name="_Toc35880917"/>
+      <w:bookmarkStart w:id="100" w:name="_Toc35881431"/>
+      <w:bookmarkStart w:id="101" w:name="_Toc35942678"/>
+      <w:bookmarkStart w:id="102" w:name="_Toc36754943"/>
+      <w:bookmarkStart w:id="103" w:name="_Toc37152616"/>
+      <w:bookmarkStart w:id="104" w:name="_Toc37360854"/>
+      <w:bookmarkStart w:id="105" w:name="_Toc37362182"/>
+      <w:bookmarkStart w:id="106" w:name="_Toc37362355"/>
+      <w:bookmarkStart w:id="107" w:name="_Toc37695940"/>
+      <w:bookmarkStart w:id="108" w:name="_Toc38032543"/>
+      <w:bookmarkStart w:id="109" w:name="_Toc38279954"/>
+      <w:bookmarkStart w:id="110" w:name="_Toc38292637"/>
+      <w:bookmarkStart w:id="111" w:name="_Toc38317908"/>
+      <w:bookmarkStart w:id="112" w:name="_Toc38406717"/>
+      <w:bookmarkStart w:id="113" w:name="_Toc38406792"/>
+      <w:bookmarkStart w:id="114" w:name="_Toc38469454"/>
+      <w:bookmarkStart w:id="115" w:name="_Toc39011507"/>
+      <w:bookmarkStart w:id="116" w:name="_Toc39349701"/>
+      <w:bookmarkEnd w:id="99"/>
       <w:bookmarkEnd w:id="100"/>
       <w:bookmarkEnd w:id="101"/>
       <w:bookmarkEnd w:id="102"/>
@@ -45862,7 +45945,6 @@
       <w:bookmarkEnd w:id="114"/>
       <w:bookmarkEnd w:id="115"/>
       <w:bookmarkEnd w:id="116"/>
-      <w:bookmarkEnd w:id="117"/>
     </w:p>
     <w:p>
       <w:pPr>
@@ -45882,24 +45964,25 @@
           <w:szCs w:val="20"/>
         </w:rPr>
       </w:pPr>
-      <w:bookmarkStart w:id="118" w:name="_Toc35880918"/>
-      <w:bookmarkStart w:id="119" w:name="_Toc35881432"/>
-      <w:bookmarkStart w:id="120" w:name="_Toc35942679"/>
-      <w:bookmarkStart w:id="121" w:name="_Toc36754944"/>
-      <w:bookmarkStart w:id="122" w:name="_Toc37152617"/>
-      <w:bookmarkStart w:id="123" w:name="_Toc37360855"/>
-      <w:bookmarkStart w:id="124" w:name="_Toc37362183"/>
-      <w:bookmarkStart w:id="125" w:name="_Toc37362356"/>
-      <w:bookmarkStart w:id="126" w:name="_Toc37695941"/>
-      <w:bookmarkStart w:id="127" w:name="_Toc38032544"/>
-      <w:bookmarkStart w:id="128" w:name="_Toc38279955"/>
-      <w:bookmarkStart w:id="129" w:name="_Toc38292638"/>
-      <w:bookmarkStart w:id="130" w:name="_Toc38317909"/>
-      <w:bookmarkStart w:id="131" w:name="_Toc38406718"/>
-      <w:bookmarkStart w:id="132" w:name="_Toc38406793"/>
-      <w:bookmarkStart w:id="133" w:name="_Toc38469455"/>
-      <w:bookmarkStart w:id="134" w:name="_Toc39011508"/>
-      <w:bookmarkStart w:id="135" w:name="_Toc39349702"/>
+      <w:bookmarkStart w:id="117" w:name="_Toc35880918"/>
+      <w:bookmarkStart w:id="118" w:name="_Toc35881432"/>
+      <w:bookmarkStart w:id="119" w:name="_Toc35942679"/>
+      <w:bookmarkStart w:id="120" w:name="_Toc36754944"/>
+      <w:bookmarkStart w:id="121" w:name="_Toc37152617"/>
+      <w:bookmarkStart w:id="122" w:name="_Toc37360855"/>
+      <w:bookmarkStart w:id="123" w:name="_Toc37362183"/>
+      <w:bookmarkStart w:id="124" w:name="_Toc37362356"/>
+      <w:bookmarkStart w:id="125" w:name="_Toc37695941"/>
+      <w:bookmarkStart w:id="126" w:name="_Toc38032544"/>
+      <w:bookmarkStart w:id="127" w:name="_Toc38279955"/>
+      <w:bookmarkStart w:id="128" w:name="_Toc38292638"/>
+      <w:bookmarkStart w:id="129" w:name="_Toc38317909"/>
+      <w:bookmarkStart w:id="130" w:name="_Toc38406718"/>
+      <w:bookmarkStart w:id="131" w:name="_Toc38406793"/>
+      <w:bookmarkStart w:id="132" w:name="_Toc38469455"/>
+      <w:bookmarkStart w:id="133" w:name="_Toc39011508"/>
+      <w:bookmarkStart w:id="134" w:name="_Toc39349702"/>
+      <w:bookmarkEnd w:id="117"/>
       <w:bookmarkEnd w:id="118"/>
       <w:bookmarkEnd w:id="119"/>
       <w:bookmarkEnd w:id="120"/>
@@ -45917,17 +46000,16 @@
       <w:bookmarkEnd w:id="132"/>
       <w:bookmarkEnd w:id="133"/>
       <w:bookmarkEnd w:id="134"/>
+    </w:p>
+    <w:p>
+      <w:pPr>
+        <w:pStyle w:val="Heading2"/>
+      </w:pPr>
+      <w:bookmarkStart w:id="135" w:name="_Toc39349703"/>
+      <w:r>
+        <w:t>Incremental Training</w:t>
+      </w:r>
       <w:bookmarkEnd w:id="135"/>
-    </w:p>
-    <w:p>
-      <w:pPr>
-        <w:pStyle w:val="Heading2"/>
-      </w:pPr>
-      <w:bookmarkStart w:id="136" w:name="_Toc39349703"/>
-      <w:r>
-        <w:t>Incremental Training</w:t>
-      </w:r>
-      <w:bookmarkEnd w:id="136"/>
     </w:p>
     <w:p>
       <w:pPr>
@@ -45942,14 +46024,14 @@
           <w:lang w:eastAsia="zh-CN"/>
         </w:rPr>
       </w:pPr>
-      <w:bookmarkStart w:id="137" w:name="_Toc39349704"/>
+      <w:bookmarkStart w:id="136" w:name="_Toc39349704"/>
       <w:r>
         <w:rPr>
           <w:lang w:eastAsia="zh-CN"/>
         </w:rPr>
         <w:t>The Models</w:t>
       </w:r>
-      <w:bookmarkEnd w:id="137"/>
+      <w:bookmarkEnd w:id="136"/>
     </w:p>
     <w:p>
       <w:pPr>
@@ -46007,14 +46089,14 @@
           <w:lang w:eastAsia="zh-CN"/>
         </w:rPr>
       </w:pPr>
-      <w:bookmarkStart w:id="138" w:name="_Toc39349705"/>
+      <w:bookmarkStart w:id="137" w:name="_Toc39349705"/>
       <w:r>
         <w:rPr>
           <w:lang w:eastAsia="zh-CN"/>
         </w:rPr>
         <w:t>The Intermediate Trained Model</w:t>
       </w:r>
-      <w:bookmarkEnd w:id="138"/>
+      <w:bookmarkEnd w:id="137"/>
     </w:p>
     <w:p>
       <w:pPr>
@@ -46100,24 +46182,25 @@
       <w:pPr>
         <w:pStyle w:val="Heading1"/>
       </w:pPr>
-      <w:bookmarkStart w:id="139" w:name="_Toc39349706"/>
-      <w:r>
+      <w:bookmarkStart w:id="138" w:name="_Toc39349706"/>
+      <w:r>
+        <w:lastRenderedPageBreak/>
         <w:t>Old School</w:t>
       </w:r>
       <w:r>
         <w:t xml:space="preserve"> System</w:t>
       </w:r>
+      <w:bookmarkEnd w:id="138"/>
+    </w:p>
+    <w:p>
+      <w:pPr>
+        <w:pStyle w:val="Heading2"/>
+      </w:pPr>
+      <w:bookmarkStart w:id="139" w:name="_Toc39349707"/>
+      <w:r>
+        <w:t>Overview</w:t>
+      </w:r>
       <w:bookmarkEnd w:id="139"/>
-    </w:p>
-    <w:p>
-      <w:pPr>
-        <w:pStyle w:val="Heading2"/>
-      </w:pPr>
-      <w:bookmarkStart w:id="140" w:name="_Toc39349707"/>
-      <w:r>
-        <w:t>Overview</w:t>
-      </w:r>
-      <w:bookmarkEnd w:id="140"/>
     </w:p>
     <w:p>
       <w:pPr>
@@ -46197,11 +46280,7 @@
         <w:t xml:space="preserve"> (OSS)</w:t>
       </w:r>
       <w:r>
-        <w:t xml:space="preserve"> shares the same blocks of pre-processing and clustering as the learning system. We manually review the template library and extract the useful templates to </w:t>
-      </w:r>
-      <w:r>
-        <w:lastRenderedPageBreak/>
-        <w:t xml:space="preserve">build the knowledge base. Usually templates of a system might have several hundreds </w:t>
+        <w:t xml:space="preserve"> shares the same blocks of pre-processing and clustering as the learning system. We manually review the template library and extract the useful templates to build the knowledge base. Usually templates of a system might have several hundreds </w:t>
       </w:r>
       <w:r>
         <w:t>or thousands;</w:t>
@@ -46223,29 +46302,29 @@
       <w:pPr>
         <w:pStyle w:val="Heading2"/>
       </w:pPr>
-      <w:bookmarkStart w:id="141" w:name="_Toc39349708"/>
+      <w:bookmarkStart w:id="140" w:name="_Toc39349708"/>
       <w:r>
         <w:t>Pre-Processing and Clustering</w:t>
       </w:r>
+      <w:bookmarkEnd w:id="140"/>
+    </w:p>
+    <w:p>
+      <w:pPr>
+        <w:pStyle w:val="Body"/>
+      </w:pPr>
+      <w:r>
+        <w:t>Share same design with sections 2.2, 2.3 and 3.2</w:t>
+      </w:r>
+    </w:p>
+    <w:p>
+      <w:pPr>
+        <w:pStyle w:val="Heading2"/>
+      </w:pPr>
+      <w:bookmarkStart w:id="141" w:name="_Toc39349709"/>
+      <w:r>
+        <w:t>The Knowledgebase</w:t>
+      </w:r>
       <w:bookmarkEnd w:id="141"/>
-    </w:p>
-    <w:p>
-      <w:pPr>
-        <w:pStyle w:val="Body"/>
-      </w:pPr>
-      <w:r>
-        <w:t>Share same design with sections 2.2, 2.3 and 3.2</w:t>
-      </w:r>
-    </w:p>
-    <w:p>
-      <w:pPr>
-        <w:pStyle w:val="Heading2"/>
-      </w:pPr>
-      <w:bookmarkStart w:id="142" w:name="_Toc39349709"/>
-      <w:r>
-        <w:t>The Knowledgebase</w:t>
-      </w:r>
-      <w:bookmarkEnd w:id="142"/>
     </w:p>
     <w:p>
       <w:pPr>
@@ -46959,11 +47038,12 @@
           <w:lang w:eastAsia="zh-CN"/>
         </w:rPr>
       </w:pPr>
-      <w:bookmarkStart w:id="143" w:name="_Toc39349710"/>
-      <w:r>
-        <w:rPr>
-          <w:lang w:eastAsia="zh-CN"/>
-        </w:rPr>
+      <w:bookmarkStart w:id="142" w:name="_Toc39349710"/>
+      <w:r>
+        <w:rPr>
+          <w:lang w:eastAsia="zh-CN"/>
+        </w:rPr>
+        <w:lastRenderedPageBreak/>
         <w:t xml:space="preserve">The </w:t>
       </w:r>
       <w:r>
@@ -46978,7 +47058,7 @@
         </w:rPr>
         <w:t>Item without Parameters</w:t>
       </w:r>
-      <w:bookmarkEnd w:id="143"/>
+      <w:bookmarkEnd w:id="142"/>
     </w:p>
     <w:p>
       <w:pPr>
@@ -47013,41 +47093,41 @@
           <w:lang w:eastAsia="zh-CN"/>
         </w:rPr>
       </w:pPr>
-      <w:bookmarkStart w:id="144" w:name="_Toc39349711"/>
+      <w:bookmarkStart w:id="143" w:name="_Toc39349711"/>
       <w:r>
         <w:rPr>
           <w:lang w:eastAsia="zh-CN"/>
         </w:rPr>
         <w:t>The Knowledge Item with Parameters</w:t>
       </w:r>
+      <w:bookmarkEnd w:id="143"/>
+    </w:p>
+    <w:p>
+      <w:pPr>
+        <w:pStyle w:val="Body"/>
+      </w:pPr>
+      <w:r>
+        <w:t>Each &lt;*&gt; is a parameter</w:t>
+      </w:r>
+      <w:r>
+        <w:t xml:space="preserve"> in the item</w:t>
+      </w:r>
+      <w:r>
+        <w:t>, which we use to compare with some threshold or binary values. That is to say, if some log matches the template and then we can use parameter values to de</w:t>
+      </w:r>
+      <w:r>
+        <w:t>cide if the log is good or not.</w:t>
+      </w:r>
+    </w:p>
+    <w:p>
+      <w:pPr>
+        <w:pStyle w:val="Heading2"/>
+      </w:pPr>
+      <w:bookmarkStart w:id="144" w:name="_Toc39349712"/>
+      <w:r>
+        <w:t>Extract the Parameters from Log</w:t>
+      </w:r>
       <w:bookmarkEnd w:id="144"/>
-    </w:p>
-    <w:p>
-      <w:pPr>
-        <w:pStyle w:val="Body"/>
-      </w:pPr>
-      <w:r>
-        <w:t>Each &lt;*&gt; is a parameter</w:t>
-      </w:r>
-      <w:r>
-        <w:t xml:space="preserve"> in the item</w:t>
-      </w:r>
-      <w:r>
-        <w:t>, which we use to compare with some threshold or binary values. That is to say, if some log matches the template and then we can use parameter values to de</w:t>
-      </w:r>
-      <w:r>
-        <w:t>cide if the log is good or not.</w:t>
-      </w:r>
-    </w:p>
-    <w:p>
-      <w:pPr>
-        <w:pStyle w:val="Heading2"/>
-      </w:pPr>
-      <w:bookmarkStart w:id="145" w:name="_Toc39349712"/>
-      <w:r>
-        <w:t>Extract the Parameters from Log</w:t>
-      </w:r>
-      <w:bookmarkEnd w:id="145"/>
     </w:p>
     <w:p>
       <w:pPr>
@@ -47062,14 +47142,14 @@
           <w:lang w:eastAsia="zh-CN"/>
         </w:rPr>
       </w:pPr>
-      <w:bookmarkStart w:id="146" w:name="_Toc39349713"/>
+      <w:bookmarkStart w:id="145" w:name="_Toc39349713"/>
       <w:r>
         <w:rPr>
           <w:lang w:eastAsia="zh-CN"/>
         </w:rPr>
         <w:t>The Log Format in Structured Logs File</w:t>
       </w:r>
-      <w:bookmarkEnd w:id="146"/>
+      <w:bookmarkEnd w:id="145"/>
     </w:p>
     <w:p>
       <w:pPr>
@@ -47301,14 +47381,14 @@
           <w:lang w:eastAsia="zh-CN"/>
         </w:rPr>
       </w:pPr>
-      <w:bookmarkStart w:id="147" w:name="_Toc39349714"/>
+      <w:bookmarkStart w:id="146" w:name="_Toc39349714"/>
       <w:r>
         <w:rPr>
           <w:lang w:eastAsia="zh-CN"/>
         </w:rPr>
         <w:t>Parse the Parameters</w:t>
       </w:r>
-      <w:bookmarkEnd w:id="147"/>
+      <w:bookmarkEnd w:id="146"/>
     </w:p>
     <w:p>
       <w:pPr>
@@ -47768,10 +47848,36 @@
       <w:pPr>
         <w:pStyle w:val="Heading2"/>
       </w:pPr>
-      <w:bookmarkStart w:id="148" w:name="_Toc39349715"/>
+      <w:bookmarkStart w:id="147" w:name="_Toc39349715"/>
       <w:r>
         <w:t>Retrieve the Knowledgebase</w:t>
       </w:r>
+      <w:bookmarkEnd w:id="147"/>
+    </w:p>
+    <w:p>
+      <w:pPr>
+        <w:pStyle w:val="Body"/>
+      </w:pPr>
+      <w:r>
+        <w:t xml:space="preserve">With the </w:t>
+      </w:r>
+      <w:proofErr w:type="spellStart"/>
+      <w:r>
+        <w:t>eventId</w:t>
+      </w:r>
+      <w:proofErr w:type="spellEnd"/>
+      <w:r>
+        <w:t xml:space="preserve"> and extracted parameters, we can retrieve the knowledgebase to see if the current log is good or not.</w:t>
+      </w:r>
+    </w:p>
+    <w:p>
+      <w:pPr>
+        <w:pStyle w:val="Heading2"/>
+      </w:pPr>
+      <w:bookmarkStart w:id="148" w:name="_Toc39349716"/>
+      <w:r>
+        <w:t>Post-Processing</w:t>
+      </w:r>
       <w:bookmarkEnd w:id="148"/>
     </w:p>
     <w:p>
@@ -47779,86 +47885,61 @@
         <w:pStyle w:val="Body"/>
       </w:pPr>
       <w:r>
-        <w:t xml:space="preserve">With the </w:t>
-      </w:r>
-      <w:proofErr w:type="spellStart"/>
-      <w:r>
-        <w:t>eventId</w:t>
-      </w:r>
-      <w:proofErr w:type="spellEnd"/>
-      <w:r>
-        <w:t xml:space="preserve"> and extracted parameters, we can retrieve the knowledgebase to see if the current log is good or not.</w:t>
-      </w:r>
+        <w:t>Save</w:t>
+      </w:r>
+      <w:r>
+        <w:t xml:space="preserve"> error log timestamp, </w:t>
+      </w:r>
+      <w:r>
+        <w:t>description</w:t>
+      </w:r>
+      <w:r>
+        <w:t xml:space="preserve"> and suggestion to summa</w:t>
+      </w:r>
+      <w:r>
+        <w:t xml:space="preserve">ry file in </w:t>
+      </w:r>
+      <w:r>
+        <w:t>analysis_</w:t>
+      </w:r>
+      <w:proofErr w:type="gramStart"/>
+      <w:r>
+        <w:t>summary.csv  under</w:t>
+      </w:r>
+      <w:proofErr w:type="gramEnd"/>
+      <w:r>
+        <w:t xml:space="preserve"> </w:t>
+      </w:r>
+      <w:r>
+        <w:t>/r</w:t>
+      </w:r>
+      <w:r>
+        <w:t>esults/test/.</w:t>
+      </w:r>
+    </w:p>
+    <w:p>
+      <w:pPr>
+        <w:pStyle w:val="Heading1"/>
+      </w:pPr>
+      <w:bookmarkStart w:id="149" w:name="_Toc39349717"/>
+      <w:r>
+        <w:lastRenderedPageBreak/>
+        <w:t xml:space="preserve">Real-Time </w:t>
+      </w:r>
+      <w:r>
+        <w:t>Prediction</w:t>
+      </w:r>
+      <w:bookmarkEnd w:id="149"/>
     </w:p>
     <w:p>
       <w:pPr>
         <w:pStyle w:val="Heading2"/>
       </w:pPr>
-      <w:bookmarkStart w:id="149" w:name="_Toc39349716"/>
-      <w:r>
-        <w:t>Post-Processing</w:t>
-      </w:r>
-      <w:bookmarkEnd w:id="149"/>
-    </w:p>
-    <w:p>
-      <w:pPr>
-        <w:pStyle w:val="Body"/>
-      </w:pPr>
-      <w:r>
-        <w:t>Save</w:t>
-      </w:r>
-      <w:r>
-        <w:t xml:space="preserve"> error log timestamp, </w:t>
-      </w:r>
-      <w:r>
-        <w:t>description</w:t>
-      </w:r>
-      <w:r>
-        <w:t xml:space="preserve"> and suggestion to summa</w:t>
-      </w:r>
-      <w:r>
-        <w:t xml:space="preserve">ry file in </w:t>
-      </w:r>
-      <w:r>
-        <w:t>analysis_</w:t>
-      </w:r>
-      <w:proofErr w:type="gramStart"/>
-      <w:r>
-        <w:t>summary.csv  under</w:t>
-      </w:r>
-      <w:proofErr w:type="gramEnd"/>
-      <w:r>
-        <w:t xml:space="preserve"> </w:t>
-      </w:r>
-      <w:r>
-        <w:t>/r</w:t>
-      </w:r>
-      <w:r>
-        <w:t>esults/test/.</w:t>
-      </w:r>
-    </w:p>
-    <w:p>
-      <w:pPr>
-        <w:pStyle w:val="Heading1"/>
-      </w:pPr>
-      <w:bookmarkStart w:id="150" w:name="_Toc39349717"/>
-      <w:r>
-        <w:t xml:space="preserve">Real-Time </w:t>
-      </w:r>
-      <w:r>
-        <w:t>Prediction</w:t>
+      <w:bookmarkStart w:id="150" w:name="_Toc39349718"/>
+      <w:r>
+        <w:t>Overview</w:t>
       </w:r>
       <w:bookmarkEnd w:id="150"/>
-    </w:p>
-    <w:p>
-      <w:pPr>
-        <w:pStyle w:val="Heading2"/>
-      </w:pPr>
-      <w:bookmarkStart w:id="151" w:name="_Toc39349718"/>
-      <w:r>
-        <w:t>Overview</w:t>
-      </w:r>
-      <w:bookmarkEnd w:id="151"/>
     </w:p>
     <w:p>
       <w:pPr>
@@ -47998,12 +48079,11 @@
       <w:pPr>
         <w:pStyle w:val="Heading2"/>
       </w:pPr>
-      <w:bookmarkStart w:id="152" w:name="_Toc39349719"/>
-      <w:r>
-        <w:lastRenderedPageBreak/>
+      <w:bookmarkStart w:id="151" w:name="_Toc39349719"/>
+      <w:r>
         <w:t>Sampler</w:t>
       </w:r>
-      <w:bookmarkEnd w:id="152"/>
+      <w:bookmarkEnd w:id="151"/>
     </w:p>
     <w:p>
       <w:pPr>
@@ -48070,14 +48150,14 @@
           <w:lang w:eastAsia="zh-CN"/>
         </w:rPr>
       </w:pPr>
-      <w:bookmarkStart w:id="153" w:name="_Toc39349720"/>
+      <w:bookmarkStart w:id="152" w:name="_Toc39349720"/>
       <w:r>
         <w:rPr>
           <w:lang w:eastAsia="zh-CN"/>
         </w:rPr>
         <w:t>Helper Thread</w:t>
       </w:r>
-      <w:bookmarkEnd w:id="153"/>
+      <w:bookmarkEnd w:id="152"/>
     </w:p>
     <w:p>
       <w:pPr>
@@ -48150,13 +48230,80 @@
           <w:lang w:eastAsia="zh-CN"/>
         </w:rPr>
       </w:pPr>
-      <w:bookmarkStart w:id="154" w:name="_Toc39349721"/>
+      <w:bookmarkStart w:id="153" w:name="_Toc39349721"/>
       <w:r>
         <w:rPr>
           <w:lang w:eastAsia="zh-CN"/>
         </w:rPr>
         <w:t>Fetch Data from Buffer</w:t>
       </w:r>
+      <w:bookmarkEnd w:id="153"/>
+    </w:p>
+    <w:p>
+      <w:pPr>
+        <w:pStyle w:val="Body"/>
+        <w:rPr>
+          <w:lang w:eastAsia="zh-CN"/>
+        </w:rPr>
+      </w:pPr>
+      <w:r>
+        <w:rPr>
+          <w:lang w:eastAsia="zh-CN"/>
+        </w:rPr>
+        <w:t>The window might contain very few logs, say</w:t>
+      </w:r>
+      <w:r>
+        <w:rPr>
+          <w:lang w:eastAsia="zh-CN"/>
+        </w:rPr>
+        <w:t>,</w:t>
+      </w:r>
+      <w:r>
+        <w:rPr>
+          <w:lang w:eastAsia="zh-CN"/>
+        </w:rPr>
+        <w:t xml:space="preserve"> one or two. This is a real issue</w:t>
+      </w:r>
+      <w:r>
+        <w:rPr>
+          <w:lang w:eastAsia="zh-CN"/>
+        </w:rPr>
+        <w:t xml:space="preserve"> for both training and predicting, see 6.3.4.</w:t>
+      </w:r>
+      <w:r>
+        <w:rPr>
+          <w:lang w:eastAsia="zh-CN"/>
+        </w:rPr>
+        <w:t xml:space="preserve"> It might help add a 2</w:t>
+      </w:r>
+      <w:r>
+        <w:rPr>
+          <w:vertAlign w:val="superscript"/>
+          <w:lang w:eastAsia="zh-CN"/>
+        </w:rPr>
+        <w:t>nd</w:t>
+      </w:r>
+      <w:r>
+        <w:rPr>
+          <w:lang w:eastAsia="zh-CN"/>
+        </w:rPr>
+        <w:t xml:space="preserve"> criterion like log set number. </w:t>
+      </w:r>
+      <w:r>
+        <w:rPr>
+          <w:lang w:eastAsia="zh-CN"/>
+        </w:rPr>
+        <w:t>When sampling the logs, do not split the multi-line log or table within the window.</w:t>
+      </w:r>
+    </w:p>
+    <w:p>
+      <w:pPr>
+        <w:pStyle w:val="Heading2"/>
+      </w:pPr>
+      <w:bookmarkStart w:id="154" w:name="_Toc39349722"/>
+      <w:r>
+        <w:t>Pre-Processing</w:t>
+      </w:r>
       <w:bookmarkEnd w:id="154"/>
     </w:p>
     <w:p>
@@ -48167,507 +48314,437 @@
         </w:rPr>
       </w:pPr>
       <w:r>
-        <w:rPr>
-          <w:lang w:eastAsia="zh-CN"/>
-        </w:rPr>
-        <w:t>The window might contain very few logs, say</w:t>
-      </w:r>
-      <w:r>
-        <w:rPr>
-          <w:lang w:eastAsia="zh-CN"/>
-        </w:rPr>
-        <w:t>,</w:t>
-      </w:r>
-      <w:r>
-        <w:rPr>
-          <w:lang w:eastAsia="zh-CN"/>
-        </w:rPr>
-        <w:t xml:space="preserve"> one or two. This is a real issue</w:t>
-      </w:r>
-      <w:r>
-        <w:rPr>
-          <w:lang w:eastAsia="zh-CN"/>
-        </w:rPr>
-        <w:t xml:space="preserve"> for both training and predicting, see 6.3.4.</w:t>
-      </w:r>
-      <w:r>
-        <w:rPr>
-          <w:lang w:eastAsia="zh-CN"/>
-        </w:rPr>
-        <w:t xml:space="preserve"> It might help add a 2</w:t>
-      </w:r>
-      <w:r>
-        <w:rPr>
-          <w:vertAlign w:val="superscript"/>
-          <w:lang w:eastAsia="zh-CN"/>
-        </w:rPr>
-        <w:t>nd</w:t>
-      </w:r>
-      <w:r>
-        <w:rPr>
-          <w:lang w:eastAsia="zh-CN"/>
-        </w:rPr>
-        <w:t xml:space="preserve"> criterion like log set number. </w:t>
-      </w:r>
-      <w:r>
-        <w:rPr>
-          <w:lang w:eastAsia="zh-CN"/>
-        </w:rPr>
-        <w:t>When sampling the logs, do not split the multi-line log or table within the window.</w:t>
+        <w:t xml:space="preserve">Pre-processing block </w:t>
+      </w:r>
+      <w:r>
+        <w:t>need not</w:t>
+      </w:r>
+      <w:r>
+        <w:t xml:space="preserve"> change as it processes the logs line by line. </w:t>
+      </w:r>
+      <w:r>
+        <w:t>However,</w:t>
+      </w:r>
+      <w:r>
+        <w:t xml:space="preserve"> for the </w:t>
+      </w:r>
+      <w:r>
+        <w:t>integrity</w:t>
+      </w:r>
+      <w:r>
+        <w:t xml:space="preserve"> of some log, e.g. a table or a multi-lines log, the Sampler should account for providing a </w:t>
+      </w:r>
+      <w:r>
+        <w:rPr>
+          <w:lang w:eastAsia="zh-CN"/>
+        </w:rPr>
+        <w:t>complete log.</w:t>
       </w:r>
     </w:p>
     <w:p>
       <w:pPr>
         <w:pStyle w:val="Heading2"/>
       </w:pPr>
-      <w:bookmarkStart w:id="155" w:name="_Toc39349722"/>
-      <w:r>
-        <w:t>Pre-Processing</w:t>
+      <w:bookmarkStart w:id="155" w:name="_Toc39349723"/>
+      <w:r>
+        <w:lastRenderedPageBreak/>
+        <w:t>Clustering</w:t>
       </w:r>
       <w:bookmarkEnd w:id="155"/>
     </w:p>
     <w:p>
       <w:pPr>
         <w:pStyle w:val="Body"/>
-        <w:rPr>
-          <w:lang w:eastAsia="zh-CN"/>
-        </w:rPr>
-      </w:pPr>
-      <w:r>
-        <w:t xml:space="preserve">Pre-processing block </w:t>
+      </w:pPr>
+      <w:r>
+        <w:t>The incremental clustering</w:t>
+      </w:r>
+      <w:r>
+        <w:t xml:space="preserve"> algorithm accepts as few as one log. The algorithm in section 3.2</w:t>
+      </w:r>
+      <w:r>
+        <w:t xml:space="preserve"> </w:t>
+      </w:r>
+      <w:proofErr w:type="gramStart"/>
+      <w:r>
+        <w:t>can be used</w:t>
+      </w:r>
+      <w:proofErr w:type="gramEnd"/>
+      <w:r>
+        <w:t xml:space="preserve"> directly without any changes.</w:t>
+      </w:r>
+      <w:r>
+        <w:t xml:space="preserve"> </w:t>
+      </w:r>
+      <w:r>
+        <w:t>However,</w:t>
+      </w:r>
+      <w:r>
+        <w:t xml:space="preserve"> each time we run it, the template library will be loaded into memory to rebuild the tree even though there is only one input log.</w:t>
+      </w:r>
+      <w:r>
+        <w:t xml:space="preserve"> Although it is not time consuming (e.g. no more than one thousand templates),</w:t>
+      </w:r>
+      <w:r>
+        <w:t xml:space="preserve"> it might be</w:t>
+      </w:r>
+      <w:r>
+        <w:t xml:space="preserve"> better have the library being in memory always since the first logs sample comes. </w:t>
+      </w:r>
+      <w:r>
+        <w:t xml:space="preserve">This requires a big change of </w:t>
+      </w:r>
+      <w:r>
+        <w:t xml:space="preserve">current </w:t>
+      </w:r>
+      <w:r>
+        <w:t xml:space="preserve">code structure. Consider this optimization later when it is </w:t>
+      </w:r>
+      <w:r>
+        <w:t>necessary</w:t>
+      </w:r>
+      <w:r>
+        <w:t>.</w:t>
+      </w:r>
+    </w:p>
+    <w:p>
+      <w:pPr>
+        <w:pStyle w:val="Heading2"/>
+      </w:pPr>
+      <w:bookmarkStart w:id="156" w:name="_Toc39349724"/>
+      <w:r>
+        <w:t>Feature Extraction</w:t>
+      </w:r>
+      <w:r>
+        <w:t xml:space="preserve"> in Learning System</w:t>
+      </w:r>
+      <w:bookmarkEnd w:id="156"/>
+    </w:p>
+    <w:p>
+      <w:pPr>
+        <w:pStyle w:val="Body"/>
+        <w:rPr>
+          <w:lang w:eastAsia="zh-CN"/>
+        </w:rPr>
+      </w:pPr>
+      <w:r>
+        <w:t xml:space="preserve">Each time what we get from the sampler is an instance, which includes 10 seconds window logs. </w:t>
+      </w:r>
+      <w:r>
+        <w:t>Therefore,</w:t>
+      </w:r>
+      <w:r>
+        <w:t xml:space="preserve"> we </w:t>
       </w:r>
       <w:r>
         <w:t>need not</w:t>
       </w:r>
       <w:r>
-        <w:t xml:space="preserve"> change as it processes the logs line by line. </w:t>
-      </w:r>
-      <w:r>
-        <w:t>However,</w:t>
-      </w:r>
-      <w:r>
-        <w:t xml:space="preserve"> for the </w:t>
-      </w:r>
-      <w:r>
-        <w:t>integrity</w:t>
-      </w:r>
-      <w:r>
-        <w:t xml:space="preserve"> of some log, e.g. a table or a multi-lines log, the Sampler should account for providing a </w:t>
-      </w:r>
-      <w:r>
-        <w:rPr>
-          <w:lang w:eastAsia="zh-CN"/>
-        </w:rPr>
-        <w:t>complete log.</w:t>
+        <w:t xml:space="preserve"> do windowing</w:t>
+      </w:r>
+      <w:r>
+        <w:t xml:space="preserve"> on these logs</w:t>
+      </w:r>
+      <w:r>
+        <w:t xml:space="preserve"> again</w:t>
+      </w:r>
+      <w:r>
+        <w:t xml:space="preserve"> and </w:t>
+      </w:r>
+      <w:r>
+        <w:t xml:space="preserve">instead </w:t>
+      </w:r>
+      <w:r>
+        <w:t xml:space="preserve">allocate </w:t>
+      </w:r>
+      <w:r>
+        <w:t>them</w:t>
+      </w:r>
+      <w:r>
+        <w:t xml:space="preserve"> into</w:t>
+      </w:r>
+      <w:r>
+        <w:t xml:space="preserve"> one instance</w:t>
+      </w:r>
+      <w:r>
+        <w:t xml:space="preserve"> directly</w:t>
+      </w:r>
+      <w:r>
+        <w:t>.</w:t>
+      </w:r>
+      <w:r>
+        <w:t xml:space="preserve"> The windowing algorithm in 2.4.2 </w:t>
+      </w:r>
+      <w:proofErr w:type="gramStart"/>
+      <w:r>
+        <w:t>can be bypassed</w:t>
+      </w:r>
+      <w:proofErr w:type="gramEnd"/>
+      <w:r>
+        <w:t xml:space="preserve"> for real-time prediction. There is only one tuple of </w:t>
+      </w:r>
+      <w:r>
+        <w:rPr>
+          <w:i/>
+        </w:rPr>
+        <w:t>(</w:t>
+      </w:r>
+      <w:proofErr w:type="spellStart"/>
+      <w:r>
+        <w:rPr>
+          <w:i/>
+        </w:rPr>
+        <w:t>start_index</w:t>
+      </w:r>
+      <w:proofErr w:type="spellEnd"/>
+      <w:r>
+        <w:rPr>
+          <w:i/>
+        </w:rPr>
+        <w:t xml:space="preserve">, </w:t>
+      </w:r>
+      <w:proofErr w:type="spellStart"/>
+      <w:r>
+        <w:rPr>
+          <w:i/>
+        </w:rPr>
+        <w:t>end_index</w:t>
+      </w:r>
+      <w:proofErr w:type="spellEnd"/>
+      <w:r>
+        <w:rPr>
+          <w:i/>
+        </w:rPr>
+        <w:t>)</w:t>
+      </w:r>
+      <w:r>
+        <w:t xml:space="preserve">. The </w:t>
+      </w:r>
+      <w:proofErr w:type="spellStart"/>
+      <w:r>
+        <w:rPr>
+          <w:i/>
+          <w:lang w:eastAsia="zh-CN"/>
+        </w:rPr>
+        <w:t>start_end_index_list</w:t>
+      </w:r>
+      <w:proofErr w:type="spellEnd"/>
+      <w:r>
+        <w:rPr>
+          <w:lang w:eastAsia="zh-CN"/>
+        </w:rPr>
+        <w:t xml:space="preserve"> is </w:t>
+      </w:r>
+      <w:r>
+        <w:rPr>
+          <w:i/>
+          <w:lang w:eastAsia="zh-CN"/>
+        </w:rPr>
+        <w:t>[(</w:t>
+      </w:r>
+      <w:proofErr w:type="spellStart"/>
+      <w:r>
+        <w:rPr>
+          <w:i/>
+        </w:rPr>
+        <w:t>start_index</w:t>
+      </w:r>
+      <w:proofErr w:type="spellEnd"/>
+      <w:r>
+        <w:rPr>
+          <w:i/>
+        </w:rPr>
+        <w:t xml:space="preserve">, </w:t>
+      </w:r>
+      <w:proofErr w:type="spellStart"/>
+      <w:r>
+        <w:rPr>
+          <w:i/>
+        </w:rPr>
+        <w:t>end_index</w:t>
+      </w:r>
+      <w:proofErr w:type="spellEnd"/>
+      <w:r>
+        <w:rPr>
+          <w:i/>
+          <w:lang w:eastAsia="zh-CN"/>
+        </w:rPr>
+        <w:t>)]</w:t>
+      </w:r>
+      <w:r>
+        <w:rPr>
+          <w:lang w:eastAsia="zh-CN"/>
+        </w:rPr>
+        <w:t>.</w:t>
       </w:r>
     </w:p>
     <w:p>
       <w:pPr>
         <w:pStyle w:val="Heading2"/>
       </w:pPr>
-      <w:bookmarkStart w:id="156" w:name="_Toc39349723"/>
-      <w:r>
-        <w:t>Clustering</w:t>
-      </w:r>
-      <w:bookmarkEnd w:id="156"/>
+      <w:bookmarkStart w:id="157" w:name="_Toc39349725"/>
+      <w:r>
+        <w:t xml:space="preserve">Prediction and </w:t>
+      </w:r>
+      <w:r>
+        <w:t>the</w:t>
+      </w:r>
+      <w:r>
+        <w:t xml:space="preserve"> Old School</w:t>
+      </w:r>
+      <w:r>
+        <w:t xml:space="preserve"> System</w:t>
+      </w:r>
+      <w:bookmarkEnd w:id="157"/>
     </w:p>
     <w:p>
       <w:pPr>
         <w:pStyle w:val="Body"/>
       </w:pPr>
       <w:r>
-        <w:t>The incremental clustering</w:t>
-      </w:r>
-      <w:r>
-        <w:t xml:space="preserve"> algorithm accepts as few as one log. The algorithm in section 3.2</w:t>
+        <w:t>These blocks are not affected.</w:t>
+      </w:r>
+    </w:p>
+    <w:p>
+      <w:pPr>
+        <w:pStyle w:val="Heading2"/>
+      </w:pPr>
+      <w:bookmarkStart w:id="158" w:name="_Toc39349726"/>
+      <w:r>
+        <w:t>Post-Processing</w:t>
+      </w:r>
+      <w:bookmarkEnd w:id="158"/>
+    </w:p>
+    <w:p>
+      <w:pPr>
+        <w:pStyle w:val="Body"/>
+      </w:pPr>
+      <w:r>
+        <w:t>We save the timestamp tuples of anomaly (Prediction) or timestamp of error lines / descriptions/suggestions (OSS) in files. This is as same as 2.7 except replacing overwrite with append. How to represent the result is trivial</w:t>
+      </w:r>
+      <w:r>
+        <w:t xml:space="preserve"> and dependent on the requirement.</w:t>
+      </w:r>
+    </w:p>
+    <w:p>
+      <w:pPr>
+        <w:pStyle w:val="Heading1"/>
+      </w:pPr>
+      <w:bookmarkStart w:id="159" w:name="_Toc39349727"/>
+      <w:r>
+        <w:t>Appendix</w:t>
+      </w:r>
+      <w:bookmarkEnd w:id="159"/>
+    </w:p>
+    <w:p>
+      <w:pPr>
+        <w:pStyle w:val="Heading2"/>
+      </w:pPr>
+      <w:bookmarkStart w:id="160" w:name="_Toc39349728"/>
+      <w:r>
+        <w:t>Labeling Assistant</w:t>
+      </w:r>
+      <w:bookmarkEnd w:id="160"/>
+    </w:p>
+    <w:p>
+      <w:pPr>
+        <w:pStyle w:val="Body"/>
+      </w:pPr>
+      <w:r>
+        <w:t xml:space="preserve">Although we usually </w:t>
+      </w:r>
+      <w:r>
+        <w:t>label the train dataset</w:t>
+      </w:r>
+      <w:r>
+        <w:t xml:space="preserve"> manually but we still can label some known error logs automatically. See the /tools/labelassist.py. </w:t>
+      </w:r>
+      <w:r>
+        <w:t>To a</w:t>
+      </w:r>
+      <w:r>
+        <w:t xml:space="preserve">dd more regular expressions for more known </w:t>
+      </w:r>
+      <w:r>
+        <w:t xml:space="preserve">anomaly </w:t>
+      </w:r>
+      <w:r>
+        <w:t>logs.</w:t>
+      </w:r>
+    </w:p>
+    <w:p>
+      <w:pPr>
+        <w:pStyle w:val="Heading2"/>
+      </w:pPr>
+      <w:bookmarkStart w:id="161" w:name="_Toc39349729"/>
+      <w:r>
+        <w:t>Co</w:t>
+      </w:r>
+      <w:r>
+        <w:t>nsideration about the L</w:t>
+      </w:r>
+      <w:r>
+        <w:t>og</w:t>
+      </w:r>
+      <w:r>
+        <w:t xml:space="preserve"> on Cable Modem</w:t>
+      </w:r>
+      <w:bookmarkEnd w:id="161"/>
+    </w:p>
+    <w:p>
+      <w:pPr>
+        <w:pStyle w:val="Body"/>
+      </w:pPr>
+      <w:r>
+        <w:t xml:space="preserve">Logs </w:t>
+      </w:r>
+      <w:r>
+        <w:t>can be</w:t>
       </w:r>
       <w:r>
         <w:t xml:space="preserve"> </w:t>
       </w:r>
-      <w:proofErr w:type="gramStart"/>
-      <w:r>
-        <w:t>can be used</w:t>
-      </w:r>
-      <w:proofErr w:type="gramEnd"/>
-      <w:r>
-        <w:t xml:space="preserve"> directly without any changes.</w:t>
-      </w:r>
-      <w:r>
-        <w:t xml:space="preserve"> </w:t>
-      </w:r>
-      <w:r>
-        <w:t>However,</w:t>
-      </w:r>
-      <w:r>
-        <w:t xml:space="preserve"> each time we run it, the template library will be loaded into memory to rebuild the tree even though there is only one input log.</w:t>
-      </w:r>
-      <w:r>
-        <w:t xml:space="preserve"> Although it is not time consuming (e.g. no more than one thousand templates),</w:t>
-      </w:r>
-      <w:r>
-        <w:t xml:space="preserve"> it might be</w:t>
-      </w:r>
-      <w:r>
-        <w:t xml:space="preserve"> better have the library being in memory always since the first logs sample comes. </w:t>
-      </w:r>
-      <w:r>
-        <w:t xml:space="preserve">This requires a big change of </w:t>
-      </w:r>
-      <w:r>
-        <w:t xml:space="preserve">current </w:t>
-      </w:r>
-      <w:r>
-        <w:t xml:space="preserve">code structure. Consider this optimization later when it is </w:t>
-      </w:r>
-      <w:r>
-        <w:t>necessary</w:t>
-      </w:r>
-      <w:r>
-        <w:t>.</w:t>
+      <w:r>
+        <w:t>accidently</w:t>
+      </w:r>
+      <w:r>
+        <w:t xml:space="preserve"> messed up by multi threads printings. </w:t>
+      </w:r>
+      <w:r>
+        <w:t>The situation is severe</w:t>
+      </w:r>
+      <w:r>
+        <w:t xml:space="preserve"> when hundreds of thousands lines are logged. To recover the messed up logs, </w:t>
+      </w:r>
+      <w:r>
+        <w:t>it is</w:t>
+      </w:r>
+      <w:r>
+        <w:t xml:space="preserve"> time consuming, </w:t>
+      </w:r>
+      <w:r>
+        <w:t>especially for the training dataset.</w:t>
       </w:r>
     </w:p>
     <w:p>
       <w:pPr>
         <w:pStyle w:val="Heading2"/>
       </w:pPr>
-      <w:bookmarkStart w:id="157" w:name="_Toc39349724"/>
-      <w:r>
-        <w:t>Feature Extraction</w:t>
-      </w:r>
-      <w:r>
-        <w:t xml:space="preserve"> in Learning System</w:t>
-      </w:r>
-      <w:bookmarkEnd w:id="157"/>
-    </w:p>
-    <w:p>
-      <w:pPr>
-        <w:pStyle w:val="Body"/>
-        <w:rPr>
-          <w:lang w:eastAsia="zh-CN"/>
-        </w:rPr>
-      </w:pPr>
-      <w:r>
-        <w:t xml:space="preserve">Each time what we get from the sampler is an instance, which includes 10 seconds window logs. </w:t>
-      </w:r>
-      <w:r>
-        <w:t>Therefore,</w:t>
-      </w:r>
-      <w:r>
-        <w:t xml:space="preserve"> we </w:t>
-      </w:r>
-      <w:proofErr w:type="gramStart"/>
-      <w:r>
-        <w:t>needn’t</w:t>
-      </w:r>
-      <w:proofErr w:type="gramEnd"/>
-      <w:r>
-        <w:t xml:space="preserve"> do windowing</w:t>
-      </w:r>
-      <w:r>
-        <w:t xml:space="preserve"> on these logs</w:t>
-      </w:r>
-      <w:r>
-        <w:t xml:space="preserve"> again</w:t>
-      </w:r>
-      <w:r>
-        <w:t xml:space="preserve"> and </w:t>
-      </w:r>
-      <w:r>
-        <w:t xml:space="preserve">instead </w:t>
-      </w:r>
-      <w:r>
-        <w:t xml:space="preserve">allocate </w:t>
-      </w:r>
-      <w:r>
-        <w:t>them</w:t>
-      </w:r>
-      <w:r>
-        <w:t xml:space="preserve"> into</w:t>
-      </w:r>
-      <w:r>
-        <w:t xml:space="preserve"> one instance</w:t>
-      </w:r>
-      <w:r>
-        <w:t xml:space="preserve"> directly</w:t>
-      </w:r>
-      <w:r>
-        <w:t>.</w:t>
-      </w:r>
-      <w:r>
-        <w:t xml:space="preserve"> The windowing algorithm in 2.4.2 </w:t>
-      </w:r>
-      <w:proofErr w:type="gramStart"/>
-      <w:r>
-        <w:t>can be bypassed</w:t>
-      </w:r>
-      <w:proofErr w:type="gramEnd"/>
-      <w:r>
-        <w:t xml:space="preserve"> for real-time </w:t>
-      </w:r>
+      <w:bookmarkStart w:id="162" w:name="_Toc39349730"/>
       <w:r>
         <w:lastRenderedPageBreak/>
-        <w:t xml:space="preserve">prediction. There is only one tuple of </w:t>
-      </w:r>
-      <w:r>
-        <w:rPr>
-          <w:i/>
-        </w:rPr>
-        <w:t>(</w:t>
-      </w:r>
-      <w:proofErr w:type="spellStart"/>
-      <w:r>
-        <w:rPr>
-          <w:i/>
-        </w:rPr>
-        <w:t>start_index</w:t>
-      </w:r>
-      <w:proofErr w:type="spellEnd"/>
-      <w:r>
-        <w:rPr>
-          <w:i/>
-        </w:rPr>
-        <w:t xml:space="preserve">, </w:t>
-      </w:r>
-      <w:proofErr w:type="spellStart"/>
-      <w:r>
-        <w:rPr>
-          <w:i/>
-        </w:rPr>
-        <w:t>end_index</w:t>
-      </w:r>
-      <w:proofErr w:type="spellEnd"/>
-      <w:r>
-        <w:rPr>
-          <w:i/>
-        </w:rPr>
-        <w:t>)</w:t>
-      </w:r>
-      <w:r>
-        <w:t xml:space="preserve">. The </w:t>
-      </w:r>
-      <w:proofErr w:type="spellStart"/>
-      <w:r>
-        <w:rPr>
-          <w:i/>
-          <w:lang w:eastAsia="zh-CN"/>
-        </w:rPr>
-        <w:t>start_end_index_list</w:t>
-      </w:r>
-      <w:proofErr w:type="spellEnd"/>
-      <w:r>
-        <w:rPr>
-          <w:lang w:eastAsia="zh-CN"/>
-        </w:rPr>
-        <w:t xml:space="preserve"> is </w:t>
-      </w:r>
-      <w:r>
-        <w:rPr>
-          <w:i/>
-          <w:lang w:eastAsia="zh-CN"/>
-        </w:rPr>
-        <w:t>[(</w:t>
-      </w:r>
-      <w:proofErr w:type="spellStart"/>
-      <w:r>
-        <w:rPr>
-          <w:i/>
-        </w:rPr>
-        <w:t>start_index</w:t>
-      </w:r>
-      <w:proofErr w:type="spellEnd"/>
-      <w:r>
-        <w:rPr>
-          <w:i/>
-        </w:rPr>
-        <w:t xml:space="preserve">, </w:t>
-      </w:r>
-      <w:proofErr w:type="spellStart"/>
-      <w:r>
-        <w:rPr>
-          <w:i/>
-        </w:rPr>
-        <w:t>end_index</w:t>
-      </w:r>
-      <w:proofErr w:type="spellEnd"/>
-      <w:r>
-        <w:rPr>
-          <w:i/>
-          <w:lang w:eastAsia="zh-CN"/>
-        </w:rPr>
-        <w:t>)]</w:t>
-      </w:r>
-      <w:r>
-        <w:rPr>
-          <w:lang w:eastAsia="zh-CN"/>
-        </w:rPr>
-        <w:t>.</w:t>
-      </w:r>
-    </w:p>
-    <w:p>
-      <w:pPr>
-        <w:pStyle w:val="Heading2"/>
-      </w:pPr>
-      <w:bookmarkStart w:id="158" w:name="_Toc39349725"/>
-      <w:r>
-        <w:t xml:space="preserve">Prediction and </w:t>
-      </w:r>
-      <w:proofErr w:type="gramStart"/>
-      <w:r>
-        <w:t>The</w:t>
-      </w:r>
-      <w:proofErr w:type="gramEnd"/>
-      <w:r>
-        <w:t xml:space="preserve"> Old School</w:t>
-      </w:r>
-      <w:r>
-        <w:t xml:space="preserve"> System</w:t>
-      </w:r>
-      <w:bookmarkEnd w:id="158"/>
-    </w:p>
-    <w:p>
-      <w:pPr>
-        <w:pStyle w:val="Body"/>
-      </w:pPr>
-      <w:r>
-        <w:t>These blocks are not affected.</w:t>
-      </w:r>
-    </w:p>
-    <w:p>
-      <w:pPr>
-        <w:pStyle w:val="Heading2"/>
-      </w:pPr>
-      <w:bookmarkStart w:id="159" w:name="_Toc39349726"/>
-      <w:r>
-        <w:t>Post-Processing</w:t>
-      </w:r>
-      <w:bookmarkEnd w:id="159"/>
-    </w:p>
-    <w:p>
-      <w:pPr>
-        <w:pStyle w:val="Body"/>
-      </w:pPr>
-      <w:r>
-        <w:t>We save the timestamp tuples of anomaly (Prediction) or timestamp of error lines / descriptions/suggestions (OSS) in files. This is as same as 2.7 except replacing overwrite with append. How to represent the result is trivial</w:t>
-      </w:r>
-      <w:r>
-        <w:t xml:space="preserve"> and dependent on the requirement.</w:t>
-      </w:r>
-    </w:p>
-    <w:p>
-      <w:pPr>
-        <w:pStyle w:val="Heading1"/>
-      </w:pPr>
-      <w:bookmarkStart w:id="160" w:name="_Toc39349727"/>
-      <w:r>
-        <w:t>Appendix</w:t>
-      </w:r>
-      <w:bookmarkEnd w:id="160"/>
-    </w:p>
-    <w:p>
-      <w:pPr>
-        <w:pStyle w:val="Heading2"/>
-      </w:pPr>
-      <w:bookmarkStart w:id="161" w:name="_Toc39349728"/>
-      <w:r>
-        <w:t>Labeling Assistant</w:t>
-      </w:r>
-      <w:bookmarkEnd w:id="161"/>
-    </w:p>
-    <w:p>
-      <w:pPr>
-        <w:pStyle w:val="Body"/>
-      </w:pPr>
-      <w:r>
-        <w:t xml:space="preserve">Although we usually </w:t>
-      </w:r>
-      <w:proofErr w:type="gramStart"/>
-      <w:r>
-        <w:t>do</w:t>
-      </w:r>
-      <w:proofErr w:type="gramEnd"/>
-      <w:r>
-        <w:t xml:space="preserve"> the labeling manually but we still can label some known error logs automatically. See the /tools/labelassist.py. </w:t>
-      </w:r>
-      <w:r>
-        <w:t>A</w:t>
-      </w:r>
-      <w:r>
-        <w:t xml:space="preserve">dd </w:t>
-      </w:r>
-      <w:proofErr w:type="gramStart"/>
-      <w:r>
-        <w:t xml:space="preserve">more regular expressions for more known </w:t>
-      </w:r>
-      <w:r>
-        <w:t xml:space="preserve">anomaly </w:t>
-      </w:r>
-      <w:r>
-        <w:t>logs</w:t>
-      </w:r>
-      <w:proofErr w:type="gramEnd"/>
-      <w:r>
-        <w:t>.</w:t>
-      </w:r>
-    </w:p>
-    <w:p>
-      <w:pPr>
-        <w:pStyle w:val="Heading2"/>
-      </w:pPr>
-      <w:bookmarkStart w:id="162" w:name="_Toc39349729"/>
-      <w:r>
-        <w:t>Co</w:t>
-      </w:r>
-      <w:r>
-        <w:t>nsideration about the L</w:t>
-      </w:r>
-      <w:r>
-        <w:t>og</w:t>
-      </w:r>
-      <w:r>
-        <w:t xml:space="preserve"> on Cable Modem</w:t>
+        <w:t xml:space="preserve">Known Issues </w:t>
+      </w:r>
+      <w:r>
+        <w:t>and</w:t>
+      </w:r>
+      <w:r>
+        <w:t xml:space="preserve"> Further I</w:t>
+      </w:r>
+      <w:r>
+        <w:t>mprovements</w:t>
       </w:r>
       <w:bookmarkEnd w:id="162"/>
-    </w:p>
-    <w:p>
-      <w:pPr>
-        <w:pStyle w:val="Body"/>
-      </w:pPr>
-      <w:r>
-        <w:t xml:space="preserve">Logs </w:t>
-      </w:r>
-      <w:proofErr w:type="gramStart"/>
-      <w:r>
-        <w:t>are occasionally messed up</w:t>
-      </w:r>
-      <w:proofErr w:type="gramEnd"/>
-      <w:r>
-        <w:t xml:space="preserve"> by multi threads printings. We will see many logs are split when hundreds of thousands lines are logged. To recover the messed up logs, </w:t>
-      </w:r>
-      <w:r>
-        <w:t>it is</w:t>
-      </w:r>
-      <w:r>
-        <w:t xml:space="preserve"> time consuming especially for the training dataset.</w:t>
-      </w:r>
-    </w:p>
-    <w:p>
-      <w:pPr>
-        <w:pStyle w:val="Heading2"/>
-      </w:pPr>
-      <w:bookmarkStart w:id="163" w:name="_Toc39349730"/>
-      <w:r>
-        <w:t xml:space="preserve">Known Issues </w:t>
-      </w:r>
-      <w:r>
-        <w:t>and</w:t>
-      </w:r>
-      <w:r>
-        <w:t xml:space="preserve"> Further I</w:t>
-      </w:r>
-      <w:r>
-        <w:t>mprovements</w:t>
-      </w:r>
-      <w:bookmarkEnd w:id="163"/>
     </w:p>
     <w:p>
       <w:pPr>
@@ -48682,7 +48759,7 @@
           <w:lang w:eastAsia="zh-CN"/>
         </w:rPr>
       </w:pPr>
-      <w:bookmarkStart w:id="164" w:name="_Toc39349731"/>
+      <w:bookmarkStart w:id="163" w:name="_Toc39349731"/>
       <w:r>
         <w:rPr>
           <w:lang w:eastAsia="zh-CN"/>
@@ -48713,63 +48790,79 @@
         </w:rPr>
         <w:t>lassification</w:t>
       </w:r>
+      <w:bookmarkEnd w:id="163"/>
+    </w:p>
+    <w:p>
+      <w:pPr>
+        <w:pStyle w:val="Body"/>
+        <w:rPr>
+          <w:lang w:eastAsia="zh-CN"/>
+        </w:rPr>
+      </w:pPr>
+      <w:r>
+        <w:rPr>
+          <w:lang w:eastAsia="zh-CN"/>
+        </w:rPr>
+        <w:t xml:space="preserve">For the anomaly detection, the template that has parameters might not </w:t>
+      </w:r>
+      <w:r>
+        <w:rPr>
+          <w:lang w:eastAsia="zh-CN"/>
+        </w:rPr>
+        <w:t>contribute</w:t>
+      </w:r>
+      <w:r>
+        <w:rPr>
+          <w:lang w:eastAsia="zh-CN"/>
+        </w:rPr>
+        <w:t xml:space="preserve"> for the </w:t>
+      </w:r>
+      <w:r>
+        <w:rPr>
+          <w:lang w:eastAsia="zh-CN"/>
+        </w:rPr>
+        <w:t>leaning,</w:t>
+      </w:r>
+      <w:r>
+        <w:rPr>
+          <w:lang w:eastAsia="zh-CN"/>
+        </w:rPr>
+        <w:t xml:space="preserve"> as the error attributes are lost without the real values of parameters. </w:t>
+      </w:r>
+      <w:r>
+        <w:rPr>
+          <w:lang w:eastAsia="zh-CN"/>
+        </w:rPr>
+        <w:t>Possibly,</w:t>
+      </w:r>
+      <w:r>
+        <w:rPr>
+          <w:lang w:eastAsia="zh-CN"/>
+        </w:rPr>
+        <w:t xml:space="preserve"> we can use the knowledgebase to classify the variable templates into good and bad ones.</w:t>
+      </w:r>
+      <w:r>
+        <w:rPr>
+          <w:lang w:eastAsia="zh-CN"/>
+        </w:rPr>
+        <w:t xml:space="preserve"> This needs further study.</w:t>
+      </w:r>
+    </w:p>
+    <w:p>
+      <w:pPr>
+        <w:pStyle w:val="Body"/>
+        <w:rPr>
+          <w:lang w:eastAsia="zh-CN"/>
+        </w:rPr>
+      </w:pPr>
+      <w:r>
+        <w:rPr>
+          <w:lang w:eastAsia="zh-CN"/>
+        </w:rPr>
+        <w:t>See section 3, which gives us a resolution in the ccs’17 paper.</w:t>
+      </w:r>
+      <w:bookmarkStart w:id="164" w:name="_GoBack"/>
       <w:bookmarkEnd w:id="164"/>
-    </w:p>
-    <w:p>
-      <w:pPr>
-        <w:pStyle w:val="Body"/>
-        <w:rPr>
-          <w:lang w:eastAsia="zh-CN"/>
-        </w:rPr>
-      </w:pPr>
-      <w:r>
-        <w:rPr>
-          <w:lang w:eastAsia="zh-CN"/>
-        </w:rPr>
-        <w:t xml:space="preserve">For the anomaly detection, the template that has parameters might not </w:t>
-      </w:r>
-      <w:r>
-        <w:rPr>
-          <w:lang w:eastAsia="zh-CN"/>
-        </w:rPr>
-        <w:t>contribute</w:t>
-      </w:r>
-      <w:r>
-        <w:rPr>
-          <w:lang w:eastAsia="zh-CN"/>
-        </w:rPr>
-        <w:t xml:space="preserve"> for the </w:t>
-      </w:r>
-      <w:r>
-        <w:rPr>
-          <w:lang w:eastAsia="zh-CN"/>
-        </w:rPr>
-        <w:t>leaning,</w:t>
-      </w:r>
-      <w:r>
-        <w:rPr>
-          <w:lang w:eastAsia="zh-CN"/>
-        </w:rPr>
-        <w:t xml:space="preserve"> as the error attributes are lost without the real values of parameters. </w:t>
-      </w:r>
-      <w:r>
-        <w:rPr>
-          <w:lang w:eastAsia="zh-CN"/>
-        </w:rPr>
-        <w:t>Possibly,</w:t>
-      </w:r>
-      <w:r>
-        <w:rPr>
-          <w:lang w:eastAsia="zh-CN"/>
-        </w:rPr>
-        <w:t xml:space="preserve"> we can use the knowledgebase to classify the variable templates into good and bad ones.</w:t>
-      </w:r>
-      <w:r>
-        <w:rPr>
-          <w:lang w:eastAsia="zh-CN"/>
-        </w:rPr>
-        <w:t xml:space="preserve"> This needs further study.</w:t>
-      </w:r>
     </w:p>
     <w:p>
       <w:pPr>
@@ -48789,7 +48882,6 @@
         <w:rPr>
           <w:lang w:eastAsia="zh-CN"/>
         </w:rPr>
-        <w:lastRenderedPageBreak/>
         <w:t xml:space="preserve">Need </w:t>
       </w:r>
       <w:r>
@@ -48819,14 +48911,12 @@
         </w:rPr>
         <w:t xml:space="preserve">As partial fit </w:t>
       </w:r>
-      <w:proofErr w:type="gramStart"/>
-      <w:r>
-        <w:rPr>
-          <w:lang w:eastAsia="zh-CN"/>
-        </w:rPr>
-        <w:t>doesn’t</w:t>
-      </w:r>
-      <w:proofErr w:type="gramEnd"/>
+      <w:r>
+        <w:rPr>
+          <w:lang w:eastAsia="zh-CN"/>
+        </w:rPr>
+        <w:t>does not</w:t>
+      </w:r>
       <w:r>
         <w:rPr>
           <w:lang w:eastAsia="zh-CN"/>
@@ -48968,11 +49058,12 @@
       <w:pPr>
         <w:pStyle w:val="Body"/>
       </w:pPr>
-      <w:proofErr w:type="gramStart"/>
-      <w:r>
-        <w:t>Use line number to calculate window instead of timestamp?</w:t>
-      </w:r>
-      <w:proofErr w:type="gramEnd"/>
+      <w:r>
+        <w:t>Should we use</w:t>
+      </w:r>
+      <w:r>
+        <w:t xml:space="preserve"> line number to calculate window instead of timestamp?</w:t>
+      </w:r>
       <w:r>
         <w:t xml:space="preserve"> How about the correlation between logs?</w:t>
       </w:r>
@@ -49434,6 +49525,7 @@
         <w:pStyle w:val="Body"/>
       </w:pPr>
       <w:r>
+        <w:lastRenderedPageBreak/>
         <w:t>The messed up logs are not always regular as the lines above.</w:t>
       </w:r>
       <w:r>
@@ -50164,7 +50256,6 @@
           <w:szCs w:val="18"/>
           <w:lang w:eastAsia="zh-CN"/>
         </w:rPr>
-        <w:lastRenderedPageBreak/>
         <w:t> </w:t>
       </w:r>
       <w:r>
@@ -52446,7 +52537,7 @@
         <w:sz w:val="28"/>
         <w:szCs w:val="28"/>
       </w:rPr>
-      <w:t>iii</w:t>
+      <w:t>26</w:t>
     </w:r>
     <w:r>
       <w:rPr>
@@ -52519,14 +52610,14 @@
         <v:path o:extrusionok="f" gradientshapeok="t" o:connecttype="rect"/>
         <o:lock v:ext="edit" aspectratio="t"/>
       </v:shapetype>
-      <v:shape id="_x0000_i1112" type="#_x0000_t75" style="width:112.5pt;height:114pt" o:bullet="t">
+      <v:shape id="_x0000_i1168" type="#_x0000_t75" style="width:112.7pt;height:114pt" o:bullet="t">
         <v:imagedata r:id="rId1" o:title=""/>
       </v:shape>
     </w:pict>
   </w:numPicBullet>
   <w:numPicBullet w:numPicBulletId="1">
     <w:pict>
-      <v:shape id="_x0000_i1113" type="#_x0000_t75" style="width:24pt;height:19.5pt" o:bullet="t">
+      <v:shape id="_x0000_i1169" type="#_x0000_t75" style="width:24pt;height:19.7pt" o:bullet="t">
         <v:imagedata r:id="rId2" o:title=""/>
       </v:shape>
     </w:pict>
@@ -62951,9 +63042,12 @@
 </file>
 
 <file path=customXml/item1.xml><?xml version="1.0" encoding="utf-8"?>
-<p:properties xmlns:p="http://schemas.microsoft.com/office/2006/metadata/properties" xmlns:xsi="http://www.w3.org/2001/XMLSchema-instance" xmlns:pc="http://schemas.microsoft.com/office/infopath/2007/PartnerControls">
-  <documentManagement/>
-</p:properties>
+<?mso-contentType ?>
+<FormTemplates xmlns="http://schemas.microsoft.com/sharepoint/v3/contenttype/forms">
+  <Display>DocumentLibraryForm</Display>
+  <Edit>DocumentLibraryForm</Edit>
+  <New>DocumentLibraryForm</New>
+</FormTemplates>
 </file>
 
 <file path=customXml/item2.xml><?xml version="1.0" encoding="utf-8"?>
@@ -63071,12 +63165,9 @@
 </file>
 
 <file path=customXml/item3.xml><?xml version="1.0" encoding="utf-8"?>
-<?mso-contentType ?>
-<FormTemplates xmlns="http://schemas.microsoft.com/sharepoint/v3/contenttype/forms">
-  <Display>DocumentLibraryForm</Display>
-  <Edit>DocumentLibraryForm</Edit>
-  <New>DocumentLibraryForm</New>
-</FormTemplates>
+<p:properties xmlns:p="http://schemas.microsoft.com/office/2006/metadata/properties" xmlns:xsi="http://www.w3.org/2001/XMLSchema-instance" xmlns:pc="http://schemas.microsoft.com/office/infopath/2007/PartnerControls">
+  <documentManagement/>
+</p:properties>
 </file>
 
 <file path=customXml/item4.xml><?xml version="1.0" encoding="utf-8"?>
@@ -63084,10 +63175,9 @@
 </file>
 
 <file path=customXml/itemProps1.xml><?xml version="1.0" encoding="utf-8"?>
-<ds:datastoreItem xmlns:ds="http://schemas.openxmlformats.org/officeDocument/2006/customXml" ds:itemID="{10AB4C7E-42E5-422A-AA50-6212EA86AF51}">
+<ds:datastoreItem xmlns:ds="http://schemas.openxmlformats.org/officeDocument/2006/customXml" ds:itemID="{C36B941F-EE34-4FD1-9362-E2B5AAC395F6}">
   <ds:schemaRefs>
-    <ds:schemaRef ds:uri="http://schemas.microsoft.com/office/2006/metadata/properties"/>
-    <ds:schemaRef ds:uri="http://schemas.microsoft.com/office/infopath/2007/PartnerControls"/>
+    <ds:schemaRef ds:uri="http://schemas.microsoft.com/sharepoint/v3/contenttype/forms"/>
   </ds:schemaRefs>
 </ds:datastoreItem>
 </file>
@@ -63109,15 +63199,16 @@
 </file>
 
 <file path=customXml/itemProps3.xml><?xml version="1.0" encoding="utf-8"?>
-<ds:datastoreItem xmlns:ds="http://schemas.openxmlformats.org/officeDocument/2006/customXml" ds:itemID="{C36B941F-EE34-4FD1-9362-E2B5AAC395F6}">
+<ds:datastoreItem xmlns:ds="http://schemas.openxmlformats.org/officeDocument/2006/customXml" ds:itemID="{10AB4C7E-42E5-422A-AA50-6212EA86AF51}">
   <ds:schemaRefs>
-    <ds:schemaRef ds:uri="http://schemas.microsoft.com/sharepoint/v3/contenttype/forms"/>
+    <ds:schemaRef ds:uri="http://schemas.microsoft.com/office/2006/metadata/properties"/>
+    <ds:schemaRef ds:uri="http://schemas.microsoft.com/office/infopath/2007/PartnerControls"/>
   </ds:schemaRefs>
 </ds:datastoreItem>
 </file>
 
 <file path=customXml/itemProps4.xml><?xml version="1.0" encoding="utf-8"?>
-<ds:datastoreItem xmlns:ds="http://schemas.openxmlformats.org/officeDocument/2006/customXml" ds:itemID="{A1D95914-96E9-4662-A4B5-27C61858A23A}">
+<ds:datastoreItem xmlns:ds="http://schemas.openxmlformats.org/officeDocument/2006/customXml" ds:itemID="{B06B26F9-1A50-4BE9-9EB1-EC5271DE66A5}">
   <ds:schemaRefs>
     <ds:schemaRef ds:uri="http://schemas.openxmlformats.org/officeDocument/2006/bibliography"/>
   </ds:schemaRefs>

</xml_diff>